<commit_message>
Updated docs: added test cases.
</commit_message>
<xml_diff>
--- a/doc/v2/Dokumentáció.docx
+++ b/doc/v2/Dokumentáció.docx
@@ -5592,27 +5592,14 @@
       <w:r>
         <w:t>.</w:t>
       </w:r>
-      <w:r>
-        <w:fldChar w:fldCharType="begin"/>
-      </w:r>
-      <w:r>
-        <w:instrText xml:space="preserve"> SEQ ábra \* ARABIC \s 1 </w:instrText>
-      </w:r>
-      <w:r>
-        <w:fldChar w:fldCharType="separate"/>
-      </w:r>
-      <w:r>
-        <w:rPr>
-          <w:noProof/>
-        </w:rPr>
-        <w:t>1</w:t>
-      </w:r>
-      <w:r>
-        <w:rPr>
-          <w:noProof/>
-        </w:rPr>
-        <w:fldChar w:fldCharType="end"/>
-      </w:r>
+      <w:fldSimple w:instr=" SEQ ábra \* ARABIC \s 1 ">
+        <w:r>
+          <w:rPr>
+            <w:noProof/>
+          </w:rPr>
+          <w:t>1</w:t>
+        </w:r>
+      </w:fldSimple>
       <w:r>
         <w:t>. ábra</w:t>
       </w:r>
@@ -14328,27 +14315,14 @@
                             <w:r>
                               <w:t>.</w:t>
                             </w:r>
-                            <w:r>
-                              <w:fldChar w:fldCharType="begin"/>
-                            </w:r>
-                            <w:r>
-                              <w:instrText xml:space="preserve"> SEQ ábra \* ARABIC \s 1 </w:instrText>
-                            </w:r>
-                            <w:r>
-                              <w:fldChar w:fldCharType="separate"/>
-                            </w:r>
-                            <w:r>
-                              <w:rPr>
-                                <w:noProof/>
-                              </w:rPr>
-                              <w:t>10</w:t>
-                            </w:r>
-                            <w:r>
-                              <w:rPr>
-                                <w:noProof/>
-                              </w:rPr>
-                              <w:fldChar w:fldCharType="end"/>
-                            </w:r>
+                            <w:fldSimple w:instr=" SEQ ábra \* ARABIC \s 1 ">
+                              <w:r>
+                                <w:rPr>
+                                  <w:noProof/>
+                                </w:rPr>
+                                <w:t>10</w:t>
+                              </w:r>
+                            </w:fldSimple>
                             <w:r>
                               <w:t>. ábra</w:t>
                             </w:r>
@@ -14420,27 +14394,14 @@
                       <w:r>
                         <w:t>.</w:t>
                       </w:r>
-                      <w:r>
-                        <w:fldChar w:fldCharType="begin"/>
-                      </w:r>
-                      <w:r>
-                        <w:instrText xml:space="preserve"> SEQ ábra \* ARABIC \s 1 </w:instrText>
-                      </w:r>
-                      <w:r>
-                        <w:fldChar w:fldCharType="separate"/>
-                      </w:r>
-                      <w:r>
-                        <w:rPr>
-                          <w:noProof/>
-                        </w:rPr>
-                        <w:t>10</w:t>
-                      </w:r>
-                      <w:r>
-                        <w:rPr>
-                          <w:noProof/>
-                        </w:rPr>
-                        <w:fldChar w:fldCharType="end"/>
-                      </w:r>
+                      <w:fldSimple w:instr=" SEQ ábra \* ARABIC \s 1 ">
+                        <w:r>
+                          <w:rPr>
+                            <w:noProof/>
+                          </w:rPr>
+                          <w:t>10</w:t>
+                        </w:r>
+                      </w:fldSimple>
                       <w:r>
                         <w:t>. ábra</w:t>
                       </w:r>
@@ -15824,27 +15785,14 @@
                             <w:r>
                               <w:t>.</w:t>
                             </w:r>
-                            <w:r>
-                              <w:fldChar w:fldCharType="begin"/>
-                            </w:r>
-                            <w:r>
-                              <w:instrText xml:space="preserve"> SEQ ábra \* ARABIC \s 1 </w:instrText>
-                            </w:r>
-                            <w:r>
-                              <w:fldChar w:fldCharType="separate"/>
-                            </w:r>
-                            <w:r>
-                              <w:rPr>
-                                <w:noProof/>
-                              </w:rPr>
-                              <w:t>12</w:t>
-                            </w:r>
-                            <w:r>
-                              <w:rPr>
-                                <w:noProof/>
-                              </w:rPr>
-                              <w:fldChar w:fldCharType="end"/>
-                            </w:r>
+                            <w:fldSimple w:instr=" SEQ ábra \* ARABIC \s 1 ">
+                              <w:r>
+                                <w:rPr>
+                                  <w:noProof/>
+                                </w:rPr>
+                                <w:t>12</w:t>
+                              </w:r>
+                            </w:fldSimple>
                             <w:r>
                               <w:t>. ábra</w:t>
                             </w:r>
@@ -15905,27 +15853,14 @@
                       <w:r>
                         <w:t>.</w:t>
                       </w:r>
-                      <w:r>
-                        <w:fldChar w:fldCharType="begin"/>
-                      </w:r>
-                      <w:r>
-                        <w:instrText xml:space="preserve"> SEQ ábra \* ARABIC \s 1 </w:instrText>
-                      </w:r>
-                      <w:r>
-                        <w:fldChar w:fldCharType="separate"/>
-                      </w:r>
-                      <w:r>
-                        <w:rPr>
-                          <w:noProof/>
-                        </w:rPr>
-                        <w:t>12</w:t>
-                      </w:r>
-                      <w:r>
-                        <w:rPr>
-                          <w:noProof/>
-                        </w:rPr>
-                        <w:fldChar w:fldCharType="end"/>
-                      </w:r>
+                      <w:fldSimple w:instr=" SEQ ábra \* ARABIC \s 1 ">
+                        <w:r>
+                          <w:rPr>
+                            <w:noProof/>
+                          </w:rPr>
+                          <w:t>12</w:t>
+                        </w:r>
+                      </w:fldSimple>
                       <w:r>
                         <w:t>. ábra</w:t>
                       </w:r>
@@ -20772,27 +20707,14 @@
       <w:r>
         <w:t>.</w:t>
       </w:r>
-      <w:r>
-        <w:fldChar w:fldCharType="begin"/>
-      </w:r>
-      <w:r>
-        <w:instrText xml:space="preserve"> SEQ ábra \* ARABIC \s 1 </w:instrText>
-      </w:r>
-      <w:r>
-        <w:fldChar w:fldCharType="separate"/>
-      </w:r>
-      <w:r>
-        <w:rPr>
-          <w:noProof/>
-        </w:rPr>
-        <w:t>22</w:t>
-      </w:r>
-      <w:r>
-        <w:rPr>
-          <w:noProof/>
-        </w:rPr>
-        <w:fldChar w:fldCharType="end"/>
-      </w:r>
+      <w:fldSimple w:instr=" SEQ ábra \* ARABIC \s 1 ">
+        <w:r>
+          <w:rPr>
+            <w:noProof/>
+          </w:rPr>
+          <w:t>22</w:t>
+        </w:r>
+      </w:fldSimple>
       <w:r>
         <w:t>. ábra</w:t>
       </w:r>
@@ -21161,27 +21083,14 @@
       <w:r>
         <w:t>.</w:t>
       </w:r>
-      <w:r>
-        <w:fldChar w:fldCharType="begin"/>
-      </w:r>
-      <w:r>
-        <w:instrText xml:space="preserve"> SEQ ábra \* ARABIC \s 1 </w:instrText>
-      </w:r>
-      <w:r>
-        <w:fldChar w:fldCharType="separate"/>
-      </w:r>
-      <w:r>
-        <w:rPr>
-          <w:noProof/>
-        </w:rPr>
-        <w:t>23</w:t>
-      </w:r>
-      <w:r>
-        <w:rPr>
-          <w:noProof/>
-        </w:rPr>
-        <w:fldChar w:fldCharType="end"/>
-      </w:r>
+      <w:fldSimple w:instr=" SEQ ábra \* ARABIC \s 1 ">
+        <w:r>
+          <w:rPr>
+            <w:noProof/>
+          </w:rPr>
+          <w:t>23</w:t>
+        </w:r>
+      </w:fldSimple>
       <w:r>
         <w:t>. ábra</w:t>
       </w:r>
@@ -21452,27 +21361,14 @@
       <w:r>
         <w:t>.</w:t>
       </w:r>
-      <w:r>
-        <w:fldChar w:fldCharType="begin"/>
-      </w:r>
-      <w:r>
-        <w:instrText xml:space="preserve"> SEQ ábra \* ARABIC \s 1 </w:instrText>
-      </w:r>
-      <w:r>
-        <w:fldChar w:fldCharType="separate"/>
-      </w:r>
-      <w:r>
-        <w:rPr>
-          <w:noProof/>
-        </w:rPr>
-        <w:t>24</w:t>
-      </w:r>
-      <w:r>
-        <w:rPr>
-          <w:noProof/>
-        </w:rPr>
-        <w:fldChar w:fldCharType="end"/>
-      </w:r>
+      <w:fldSimple w:instr=" SEQ ábra \* ARABIC \s 1 ">
+        <w:r>
+          <w:rPr>
+            <w:noProof/>
+          </w:rPr>
+          <w:t>24</w:t>
+        </w:r>
+      </w:fldSimple>
       <w:r>
         <w:t>. ábra</w:t>
       </w:r>
@@ -21841,27 +21737,14 @@
       <w:r>
         <w:t>.</w:t>
       </w:r>
-      <w:r>
-        <w:fldChar w:fldCharType="begin"/>
-      </w:r>
-      <w:r>
-        <w:instrText xml:space="preserve"> SEQ ábra \* ARABIC \s 1 </w:instrText>
-      </w:r>
-      <w:r>
-        <w:fldChar w:fldCharType="separate"/>
-      </w:r>
-      <w:r>
-        <w:rPr>
-          <w:noProof/>
-        </w:rPr>
-        <w:t>25</w:t>
-      </w:r>
-      <w:r>
-        <w:rPr>
-          <w:noProof/>
-        </w:rPr>
-        <w:fldChar w:fldCharType="end"/>
-      </w:r>
+      <w:fldSimple w:instr=" SEQ ábra \* ARABIC \s 1 ">
+        <w:r>
+          <w:rPr>
+            <w:noProof/>
+          </w:rPr>
+          <w:t>25</w:t>
+        </w:r>
+      </w:fldSimple>
       <w:r>
         <w:t>. ábra</w:t>
       </w:r>
@@ -22073,173 +21956,177 @@
       </w:r>
       <w:proofErr w:type="spellEnd"/>
       <w:r>
-        <w:t xml:space="preserve"> le, nehéz megmondani, hogy a hiba a modellből, az ütközés logikából, </w:t>
+        <w:t xml:space="preserve"> le, nehéz megmondani, hogy a hiba a modellből, az ütközés logiká</w:t>
+      </w:r>
+      <w:r>
+        <w:t xml:space="preserve">ból, vagy </w:t>
+      </w:r>
+      <w:r>
+        <w:t>az animáció komponensből (</w:t>
+      </w:r>
+      <w:r>
+        <w:t xml:space="preserve">esetleg mindháromból) származik, és vajon a rossz animáció és a </w:t>
+      </w:r>
+      <w:proofErr w:type="spellStart"/>
+      <w:r>
+        <w:t>beragadt</w:t>
+      </w:r>
+      <w:proofErr w:type="spellEnd"/>
+      <w:r>
+        <w:t xml:space="preserve"> állapot kapcsolatban van-e egymással.</w:t>
+      </w:r>
+      <w:r>
+        <w:t xml:space="preserve"> </w:t>
+      </w:r>
+    </w:p>
+    <w:p>
+      <w:pPr>
+        <w:pStyle w:val="Cmsor3"/>
+      </w:pPr>
+      <w:bookmarkStart w:id="101" w:name="_Toc482116216"/>
+      <w:r>
+        <w:t>A rétegek szétválasztása</w:t>
+      </w:r>
+      <w:bookmarkEnd w:id="101"/>
+    </w:p>
+    <w:p>
+      <w:pPr>
+        <w:ind w:firstLine="0"/>
+      </w:pPr>
+      <w:r>
+        <w:t>Az MVC architektúra, a funkciók és rétegek szétválasztása nem csak a program olvashatóságát, bővíthetőségét segíti, de a tesztelést is megkönnyíti</w:t>
+      </w:r>
+      <w:r>
+        <w:t xml:space="preserve">, </w:t>
+      </w:r>
+      <w:r>
+        <w:t>egyszerűbbé téve</w:t>
+      </w:r>
+      <w:r>
+        <w:t xml:space="preserve"> </w:t>
+      </w:r>
+      <w:r>
+        <w:t>a fent</w:t>
+      </w:r>
+      <w:r>
+        <w:t>ebb említett</w:t>
+      </w:r>
+      <w:r>
+        <w:t xml:space="preserve"> kihívá</w:t>
+      </w:r>
+      <w:r>
+        <w:t>sokat</w:t>
+      </w:r>
+      <w:r>
+        <w:t>.</w:t>
+      </w:r>
+      <w:r>
+        <w:t xml:space="preserve"> A probléma könnyebb lokalizációja érdekében ugyanis ki- és bekapcsolhatunk komponenseket, vagy módosíthatjuk a viselkedésüket szükség szerint.</w:t>
+      </w:r>
+      <w:r>
+        <w:t xml:space="preserve"> </w:t>
+      </w:r>
+      <w:r>
+        <w:t xml:space="preserve">Így a komponensek közötti kapcsolatokat minimalizálva könnyíthető a tesztelés. </w:t>
+      </w:r>
+    </w:p>
+    <w:p>
+      <w:pPr>
+        <w:ind w:firstLine="708"/>
+      </w:pPr>
+      <w:r>
+        <w:t>Pé</w:t>
+      </w:r>
+      <w:r>
+        <w:t>l</w:t>
+      </w:r>
+      <w:r>
+        <w:t>dául</w:t>
+      </w:r>
+      <w:r>
+        <w:t xml:space="preserve"> mozgás, ugrás és esés</w:t>
+      </w:r>
+      <w:r>
+        <w:t>, illetv</w:t>
+      </w:r>
+      <w:r>
+        <w:t>e az ezekhez kapcsolódó ütközés</w:t>
+      </w:r>
+      <w:r>
+        <w:t xml:space="preserve"> tesztel</w:t>
+      </w:r>
+      <w:r>
+        <w:t>ésekor kikapcsoltam az animációk közötti váltás funkcióit</w:t>
+      </w:r>
+      <w:r>
+        <w:t xml:space="preserve"> és az ellenségeket. Így fenyegetés és akadályok nélkül lehetett mozogni, és az animációk változása sem zavarta a tesztelést.</w:t>
+      </w:r>
+      <w:r>
+        <w:t xml:space="preserve"> </w:t>
+      </w:r>
+      <w:r>
+        <w:t>Kipróbáltam a mozgást mindkét irányba, akadállyal és anélkül, az ugrás</w:t>
+      </w:r>
+      <w:r>
+        <w:t>t oldalsó és felső akadályokkal</w:t>
+      </w:r>
+      <w:r>
+        <w:t xml:space="preserve"> és né</w:t>
+      </w:r>
+      <w:r>
+        <w:t>l</w:t>
+      </w:r>
+      <w:r>
+        <w:t>kül</w:t>
+      </w:r>
+      <w:r>
+        <w:t>, hasonlóan az esést. Miután meggyőződtem</w:t>
+      </w:r>
+      <w:r>
+        <w:t xml:space="preserve"> róla</w:t>
+      </w:r>
+      <w:r>
+        <w:t>, hogy az ütközése</w:t>
+      </w:r>
+      <w:r>
+        <w:t>k és a mozgás megfelelően működne</w:t>
+      </w:r>
+      <w:r>
+        <w:t>k, egyenként visszakapcsoltam az animációs állapotokat: mozgáskor, ugráskor és eséskor a megfelelő animáció játszódik-e le, a váltás megtörténik-e.</w:t>
+      </w:r>
+    </w:p>
+    <w:p>
+      <w:pPr>
+        <w:ind w:firstLine="708"/>
+      </w:pPr>
+      <w:r>
+        <w:t>Hasonló példa</w:t>
+      </w:r>
+      <w:r>
+        <w:t xml:space="preserve"> a támadás</w:t>
+      </w:r>
+      <w:r>
+        <w:t xml:space="preserve"> tesztelése</w:t>
+      </w:r>
+      <w:r>
+        <w:t>, először szintén ellenségek és animáció nélkül</w:t>
+      </w:r>
+      <w:r>
+        <w:t>. Tá</w:t>
+      </w:r>
+      <w:r>
+        <w:t>madni lehet mozgás közben, vagy egyh</w:t>
+      </w:r>
+      <w:r>
+        <w:t xml:space="preserve">elyben állva, de ugrás közben nem, ennek megfelelően kipróbáltam a támadást helyben, mozogva, a kettő közötti átmenet közben, és </w:t>
       </w:r>
       <w:proofErr w:type="gramStart"/>
       <w:r>
-        <w:t>vagy  az</w:t>
+        <w:t>ugrás</w:t>
       </w:r>
       <w:proofErr w:type="gramEnd"/>
       <w:r>
-        <w:t xml:space="preserve"> animáció komponensből (</w:t>
-      </w:r>
-      <w:r>
-        <w:t xml:space="preserve">esetleg mindháromból) származik, és vajon a rossz animáció és a </w:t>
-      </w:r>
-      <w:proofErr w:type="spellStart"/>
-      <w:r>
-        <w:t>beragadt</w:t>
-      </w:r>
-      <w:proofErr w:type="spellEnd"/>
-      <w:r>
-        <w:t xml:space="preserve"> állapot kapcsolatban van-e egymással.</w:t>
-      </w:r>
-      <w:r>
-        <w:t xml:space="preserve"> </w:t>
-      </w:r>
-    </w:p>
-    <w:p>
-      <w:pPr>
-        <w:pStyle w:val="Cmsor3"/>
-      </w:pPr>
-      <w:bookmarkStart w:id="101" w:name="_Toc482116216"/>
-      <w:r>
-        <w:t>A rétegek szétválasztása</w:t>
-      </w:r>
-      <w:bookmarkEnd w:id="101"/>
-    </w:p>
-    <w:p>
-      <w:pPr>
-        <w:ind w:firstLine="0"/>
-      </w:pPr>
-      <w:r>
-        <w:t>Az MVC architektúra, a funkciók és rétegek szétválasztása nem csak a program olvashatóságát, bővíthetőségét segíti, de a tesztelést is megkönnyíti</w:t>
-      </w:r>
-      <w:r>
-        <w:t xml:space="preserve">, </w:t>
-      </w:r>
-      <w:r>
-        <w:t xml:space="preserve">egyszerűbbé </w:t>
-      </w:r>
-      <w:proofErr w:type="gramStart"/>
-      <w:r>
-        <w:t>téve</w:t>
-      </w:r>
-      <w:r>
-        <w:t xml:space="preserve">  a</w:t>
-      </w:r>
-      <w:proofErr w:type="gramEnd"/>
-      <w:r>
-        <w:t xml:space="preserve"> fent</w:t>
-      </w:r>
-      <w:r>
-        <w:t>ebb említett</w:t>
-      </w:r>
-      <w:r>
-        <w:t xml:space="preserve"> kihívá</w:t>
-      </w:r>
-      <w:r>
-        <w:t>sokat</w:t>
-      </w:r>
-      <w:r>
-        <w:t>.</w:t>
-      </w:r>
-      <w:r>
-        <w:t xml:space="preserve"> A probléma könnyebb lokalizációja érdekében ugyanis ki- és bekapcsolhatunk komponenseket, vagy módosíthatjuk a viselkedésüket szükség szerint.</w:t>
-      </w:r>
-      <w:r>
-        <w:t xml:space="preserve"> </w:t>
-      </w:r>
-      <w:r>
-        <w:t xml:space="preserve">Így a komponensek közötti kapcsolatokat minimalizálva könnyíthető a tesztelés. </w:t>
-      </w:r>
-    </w:p>
-    <w:p>
-      <w:pPr>
-        <w:ind w:firstLine="708"/>
-      </w:pPr>
-      <w:proofErr w:type="spellStart"/>
-      <w:r>
-        <w:t>Pédául</w:t>
-      </w:r>
-      <w:proofErr w:type="spellEnd"/>
-      <w:r>
-        <w:t xml:space="preserve"> mozgás, ugrás és esés</w:t>
-      </w:r>
-      <w:r>
-        <w:t>, illetv</w:t>
-      </w:r>
-      <w:r>
-        <w:t>e az ezekhez kapcsolódó ütközés</w:t>
-      </w:r>
-      <w:r>
-        <w:t xml:space="preserve"> tesztel</w:t>
-      </w:r>
-      <w:r>
-        <w:t>ésekor kikapcsoltam az animációk közötti váltás funkcióit</w:t>
-      </w:r>
-      <w:r>
-        <w:t xml:space="preserve"> és az ellenségeket. Így fenyegetés és akadályok nélkül lehetett mozogni, és az animációk változása sem zavarta a tesztelést.</w:t>
-      </w:r>
-      <w:r>
-        <w:t xml:space="preserve"> </w:t>
-      </w:r>
-      <w:r>
-        <w:t>Kipróbáltam a mozgást mindkét irányba, akadállyal és anélkül, az ugrás</w:t>
-      </w:r>
-      <w:r>
-        <w:t>t oldalsó és felső akadályokkal</w:t>
-      </w:r>
-      <w:r>
-        <w:t xml:space="preserve"> és </w:t>
-      </w:r>
-      <w:proofErr w:type="spellStart"/>
-      <w:r>
-        <w:t>nékül</w:t>
-      </w:r>
-      <w:proofErr w:type="spellEnd"/>
-      <w:r>
-        <w:t>, hasonlóan az esést. Miután meggyőződtem</w:t>
-      </w:r>
-      <w:r>
-        <w:t xml:space="preserve"> róla</w:t>
-      </w:r>
-      <w:r>
-        <w:t>, hogy az ütközése</w:t>
-      </w:r>
-      <w:r>
-        <w:t>k és a mozgás megfelelően működne</w:t>
-      </w:r>
-      <w:r>
-        <w:t>k, egyenként visszakapcsoltam az animációs állapotokat: mozgáskor, ugráskor és eséskor a megfelelő animáció játszódik-e le, a váltás megtörténik-e.</w:t>
-      </w:r>
-    </w:p>
-    <w:p>
-      <w:pPr>
-        <w:ind w:firstLine="708"/>
-      </w:pPr>
-      <w:r>
-        <w:t>Hasonló példa</w:t>
-      </w:r>
-      <w:r>
-        <w:t xml:space="preserve"> a támadás</w:t>
-      </w:r>
-      <w:r>
-        <w:t xml:space="preserve"> tesztelése</w:t>
-      </w:r>
-      <w:r>
-        <w:t>, először szintén ellenségek és animáció nélkül</w:t>
-      </w:r>
-      <w:r>
-        <w:t xml:space="preserve">. Támadni lehet mozgás közben, vagy </w:t>
-      </w:r>
-      <w:proofErr w:type="gramStart"/>
-      <w:r>
-        <w:t>egy helyben</w:t>
-      </w:r>
-      <w:proofErr w:type="gramEnd"/>
-      <w:r>
-        <w:t xml:space="preserve"> állva, de ugrás közben nem, ennek megfelelően kipróbáltam a támadást helyben, mozogva, a kettő közötti átmenet közben, és ugrás illetve esés közben is. Az állapotok változásait </w:t>
+        <w:t xml:space="preserve"> illetve esés közben is. Az állapotok változásait </w:t>
       </w:r>
       <w:proofErr w:type="spellStart"/>
       <w:r>
@@ -23331,30 +23218,1225 @@
     </w:p>
     <w:p>
       <w:pPr>
+        <w:pStyle w:val="Cmsor3"/>
+      </w:pPr>
+      <w:r>
+        <w:t>Tesztesetek</w:t>
+      </w:r>
+    </w:p>
+    <w:p>
+      <w:pPr>
+        <w:ind w:firstLine="0"/>
+      </w:pPr>
+      <w:r>
+        <w:t>A játéko</w:t>
+      </w:r>
+      <w:r>
+        <w:t>t</w:t>
+      </w:r>
+      <w:r>
+        <w:t xml:space="preserve"> a következő (sikeres) tesztesetekkel teszteltem.</w:t>
+      </w:r>
+    </w:p>
+    <w:p>
+      <w:pPr>
+        <w:pStyle w:val="Cmsor4"/>
+      </w:pPr>
+      <w:proofErr w:type="spellStart"/>
+      <w:r>
+        <w:t>Főmenü</w:t>
+      </w:r>
+      <w:proofErr w:type="spellEnd"/>
+    </w:p>
+    <w:p>
+      <w:pPr>
+        <w:pStyle w:val="Listaszerbekezds"/>
+        <w:numPr>
+          <w:ilvl w:val="0"/>
+          <w:numId w:val="15"/>
+        </w:numPr>
+      </w:pPr>
+      <w:r>
+        <w:t>A „Start” gombot megnyomva a játék elindul.</w:t>
+      </w:r>
+    </w:p>
+    <w:p>
+      <w:pPr>
+        <w:pStyle w:val="Listaszerbekezds"/>
+        <w:numPr>
+          <w:ilvl w:val="0"/>
+          <w:numId w:val="15"/>
+        </w:numPr>
+      </w:pPr>
+      <w:r>
+        <w:t>A „</w:t>
+      </w:r>
+      <w:proofErr w:type="spellStart"/>
+      <w:r>
+        <w:t>Quit</w:t>
+      </w:r>
+      <w:proofErr w:type="spellEnd"/>
+      <w:r>
+        <w:t>” gombot megnyomva leáll a program.</w:t>
+      </w:r>
+    </w:p>
+    <w:p>
+      <w:pPr>
+        <w:pStyle w:val="Cmsor4"/>
+      </w:pPr>
+      <w:r>
+        <w:t>Játéktér</w:t>
+      </w:r>
+      <w:r>
+        <w:t xml:space="preserve"> általános esetben</w:t>
+      </w:r>
+    </w:p>
+    <w:p>
+      <w:pPr>
+        <w:pStyle w:val="Listaszerbekezds"/>
+        <w:numPr>
+          <w:ilvl w:val="0"/>
+          <w:numId w:val="14"/>
+        </w:numPr>
+      </w:pPr>
+      <w:r>
+        <w:t xml:space="preserve">A jobbra-balra gombokat </w:t>
+      </w:r>
+      <w:r>
+        <w:t>egyszer meg</w:t>
+      </w:r>
+      <w:r>
+        <w:t>nyomva</w:t>
+      </w:r>
+      <w:r>
+        <w:t xml:space="preserve"> és nyomva tartva</w:t>
+      </w:r>
+      <w:r>
+        <w:t xml:space="preserve"> a karakter rendre jobbra-balra mozog.</w:t>
+      </w:r>
+    </w:p>
+    <w:p>
+      <w:pPr>
+        <w:pStyle w:val="Listaszerbekezds"/>
+        <w:numPr>
+          <w:ilvl w:val="0"/>
+          <w:numId w:val="14"/>
+        </w:numPr>
+      </w:pPr>
+      <w:r>
+        <w:t xml:space="preserve">A </w:t>
+      </w:r>
+      <w:r>
+        <w:t>jobbra-balra gombokat nyomva tartva</w:t>
+      </w:r>
+      <w:r>
+        <w:t xml:space="preserve"> a karakter egyre gyorsabban mozog, jobbra balra, rendre</w:t>
+      </w:r>
+      <w:r>
+        <w:t>, amíg a gomb nyomva van tartva</w:t>
+      </w:r>
+      <w:r>
+        <w:t>.</w:t>
+      </w:r>
+    </w:p>
+    <w:p>
+      <w:pPr>
+        <w:pStyle w:val="Listaszerbekezds"/>
+        <w:numPr>
+          <w:ilvl w:val="0"/>
+          <w:numId w:val="14"/>
+        </w:numPr>
+      </w:pPr>
+      <w:r>
+        <w:t>A jobbra-balra gombokat elengedve, majd újra nyomva tartva a játékos mozgási sebessége visszaáll az alapállapotra.</w:t>
+      </w:r>
+    </w:p>
+    <w:p>
+      <w:pPr>
+        <w:pStyle w:val="Listaszerbekezds"/>
+        <w:numPr>
+          <w:ilvl w:val="0"/>
+          <w:numId w:val="14"/>
+        </w:numPr>
+      </w:pPr>
+      <w:r>
+        <w:t>A támadás gombot egyszer megnyomva a játékos egyszer támad.</w:t>
+      </w:r>
+    </w:p>
+    <w:p>
+      <w:pPr>
+        <w:pStyle w:val="Listaszerbekezds"/>
+        <w:numPr>
+          <w:ilvl w:val="0"/>
+          <w:numId w:val="14"/>
+        </w:numPr>
+      </w:pPr>
+      <w:r>
+        <w:t>A támadás gombot többször, egymás után, gyorsan megnyomva a játékos nem kezd minden alkalommal új támadást, csak miután az előzőt befejezte.</w:t>
+      </w:r>
+    </w:p>
+    <w:p>
+      <w:pPr>
+        <w:pStyle w:val="Listaszerbekezds"/>
+        <w:numPr>
+          <w:ilvl w:val="0"/>
+          <w:numId w:val="14"/>
+        </w:numPr>
+      </w:pPr>
+      <w:r>
+        <w:t>A támadás gombot nyomva tartva a játékos csak egyszer támad.</w:t>
+      </w:r>
+    </w:p>
+    <w:p>
+      <w:pPr>
+        <w:pStyle w:val="Listaszerbekezds"/>
+        <w:numPr>
+          <w:ilvl w:val="0"/>
+          <w:numId w:val="14"/>
+        </w:numPr>
+      </w:pPr>
+      <w:r>
+        <w:t>A támadás gombot megnyomva a játékos mozgás közben is támad.</w:t>
+      </w:r>
+    </w:p>
+    <w:p>
+      <w:pPr>
+        <w:pStyle w:val="Listaszerbekezds"/>
+        <w:numPr>
+          <w:ilvl w:val="0"/>
+          <w:numId w:val="14"/>
+        </w:numPr>
+      </w:pPr>
+      <w:r>
+        <w:lastRenderedPageBreak/>
+        <w:t>A támadás gombot megnyomva a játékos nem támad ugrás közben</w:t>
+      </w:r>
+    </w:p>
+    <w:p>
+      <w:pPr>
+        <w:pStyle w:val="Listaszerbekezds"/>
+        <w:numPr>
+          <w:ilvl w:val="0"/>
+          <w:numId w:val="14"/>
+        </w:numPr>
+      </w:pPr>
+      <w:r>
+        <w:t>Az ugrás gombot megnyomva, és nyomva tartva a játékos addig ugrik, amíg a gomb nyomva van tartva, vagy eléri a maximum magasságot.</w:t>
+      </w:r>
+    </w:p>
+    <w:p>
+      <w:pPr>
+        <w:pStyle w:val="Listaszerbekezds"/>
+        <w:numPr>
+          <w:ilvl w:val="0"/>
+          <w:numId w:val="14"/>
+        </w:numPr>
+      </w:pPr>
+      <w:r>
+        <w:t>Amikor az ugrás véget ér, a játékos esni kezd.</w:t>
+      </w:r>
+    </w:p>
+    <w:p>
+      <w:pPr>
+        <w:pStyle w:val="Listaszerbekezds"/>
+        <w:numPr>
+          <w:ilvl w:val="0"/>
+          <w:numId w:val="14"/>
+        </w:numPr>
+      </w:pPr>
+      <w:r>
+        <w:t>Ha a játékos nekimegy egy platformnak</w:t>
+      </w:r>
+      <w:r>
+        <w:t xml:space="preserve"> vagy a pálya szélének</w:t>
+      </w:r>
+      <w:r>
+        <w:t xml:space="preserve">, nem tud átmenni rajta, viszont a mozgás animációt </w:t>
+      </w:r>
+      <w:proofErr w:type="spellStart"/>
+      <w:r>
+        <w:t>játsza</w:t>
+      </w:r>
+      <w:proofErr w:type="spellEnd"/>
+      <w:r>
+        <w:t xml:space="preserve"> le.</w:t>
+      </w:r>
+    </w:p>
+    <w:p>
+      <w:pPr>
+        <w:pStyle w:val="Listaszerbekezds"/>
+        <w:numPr>
+          <w:ilvl w:val="0"/>
+          <w:numId w:val="14"/>
+        </w:numPr>
+      </w:pPr>
+      <w:r>
+        <w:t xml:space="preserve">Ha játékos ugrás közben eléri a plafont, megáll </w:t>
+      </w:r>
+      <w:r>
+        <w:t>az ugrá</w:t>
+      </w:r>
+      <w:r>
+        <w:t>s folyamata, és a karakter elkezd lefelé esni.</w:t>
+      </w:r>
+    </w:p>
+    <w:p>
+      <w:pPr>
+        <w:pStyle w:val="Listaszerbekezds"/>
+        <w:numPr>
+          <w:ilvl w:val="0"/>
+          <w:numId w:val="14"/>
+        </w:numPr>
+      </w:pPr>
+      <w:r>
+        <w:t>Ha játékos ugrani próbál, de közvetlen közelében plafon van, nem kezdi meg az ugrást.</w:t>
+      </w:r>
+    </w:p>
+    <w:p>
+      <w:pPr>
+        <w:pStyle w:val="Listaszerbekezds"/>
+        <w:numPr>
+          <w:ilvl w:val="0"/>
+          <w:numId w:val="14"/>
+        </w:numPr>
+      </w:pPr>
+      <w:r>
+        <w:t xml:space="preserve">A játékos gyorsulva </w:t>
+      </w:r>
+      <w:r>
+        <w:t>(maximum sebesség eléréséig)</w:t>
+      </w:r>
+      <w:r>
+        <w:t xml:space="preserve"> esik, ha nincs a lába alatt platform.</w:t>
+      </w:r>
+    </w:p>
+    <w:p>
+      <w:pPr>
+        <w:pStyle w:val="Listaszerbekezds"/>
+        <w:numPr>
+          <w:ilvl w:val="0"/>
+          <w:numId w:val="14"/>
+        </w:numPr>
+      </w:pPr>
+      <w:r>
+        <w:t>Ha a játékos beesik a vízbe, meghal.</w:t>
+      </w:r>
+    </w:p>
+    <w:p>
+      <w:pPr>
+        <w:pStyle w:val="Listaszerbekezds"/>
+        <w:numPr>
+          <w:ilvl w:val="0"/>
+          <w:numId w:val="14"/>
+        </w:numPr>
+      </w:pPr>
+      <w:r>
+        <w:t xml:space="preserve">Az ellenségek a megadott területükön </w:t>
+      </w:r>
+      <w:proofErr w:type="spellStart"/>
+      <w:r>
+        <w:t>járőröznek</w:t>
+      </w:r>
+      <w:proofErr w:type="spellEnd"/>
+      <w:r>
+        <w:t xml:space="preserve"> jobbra-balra.</w:t>
+      </w:r>
+    </w:p>
+    <w:p>
+      <w:pPr>
+        <w:pStyle w:val="Listaszerbekezds"/>
+        <w:numPr>
+          <w:ilvl w:val="0"/>
+          <w:numId w:val="14"/>
+        </w:numPr>
+      </w:pPr>
+      <w:r>
+        <w:t>Az ellenségek nem tudnak ugrani és esni.</w:t>
+      </w:r>
+    </w:p>
+    <w:p>
+      <w:pPr>
+        <w:pStyle w:val="Listaszerbekezds"/>
+        <w:numPr>
+          <w:ilvl w:val="0"/>
+          <w:numId w:val="14"/>
+        </w:numPr>
+      </w:pPr>
+      <w:r>
+        <w:t>Ha a játékos közel megy az ellenfélhez, az ellenfél mozog felé, amíg a közvetlen közelébe nem ér.</w:t>
+      </w:r>
+    </w:p>
+    <w:p>
+      <w:pPr>
+        <w:pStyle w:val="Listaszerbekezds"/>
+        <w:numPr>
+          <w:ilvl w:val="0"/>
+          <w:numId w:val="14"/>
+        </w:numPr>
+      </w:pPr>
+      <w:r>
+        <w:t xml:space="preserve">Ha a játékos elég távol kerül az ellenféltől, akkor az ellenfél folytatja a </w:t>
+      </w:r>
+      <w:proofErr w:type="spellStart"/>
+      <w:r>
+        <w:t>járőrözést</w:t>
+      </w:r>
+      <w:proofErr w:type="spellEnd"/>
+      <w:r>
+        <w:t>, és nem követi a játékost.</w:t>
+      </w:r>
+    </w:p>
+    <w:p>
+      <w:pPr>
+        <w:pStyle w:val="Listaszerbekezds"/>
+        <w:numPr>
+          <w:ilvl w:val="0"/>
+          <w:numId w:val="14"/>
+        </w:numPr>
+      </w:pPr>
+      <w:r>
+        <w:t>Ha a játékos az ellenfél közvetlen közelében van, az ellenfél folyamatosan támadja, és felé néz.</w:t>
+      </w:r>
+    </w:p>
+    <w:p>
+      <w:pPr>
+        <w:pStyle w:val="Listaszerbekezds"/>
+        <w:numPr>
+          <w:ilvl w:val="0"/>
+          <w:numId w:val="14"/>
+        </w:numPr>
+      </w:pPr>
+      <w:r>
+        <w:t>Ha a játékos kardja támadás közben érinti az</w:t>
+      </w:r>
+      <w:r>
+        <w:t xml:space="preserve"> ellenfelet, az ellenfél meghal.</w:t>
+      </w:r>
+    </w:p>
+    <w:p>
+      <w:pPr>
+        <w:pStyle w:val="Listaszerbekezds"/>
+        <w:numPr>
+          <w:ilvl w:val="0"/>
+          <w:numId w:val="14"/>
+        </w:numPr>
+      </w:pPr>
+      <w:r>
+        <w:t>Ha az ellenfél kardja érinti a játékost támadás közben, a játékos egy életet veszít.</w:t>
+      </w:r>
+    </w:p>
+    <w:p>
+      <w:pPr>
+        <w:pStyle w:val="Listaszerbekezds"/>
+        <w:numPr>
+          <w:ilvl w:val="0"/>
+          <w:numId w:val="14"/>
+        </w:numPr>
+      </w:pPr>
+      <w:r>
+        <w:t>A játékos mozgás közben fix időközönként kincset veszít: egy érme elgurul.</w:t>
+      </w:r>
+    </w:p>
+    <w:p>
+      <w:pPr>
+        <w:pStyle w:val="Listaszerbekezds"/>
+        <w:numPr>
+          <w:ilvl w:val="0"/>
+          <w:numId w:val="14"/>
+        </w:numPr>
+      </w:pPr>
+      <w:r>
+        <w:t>A játékos minden támadás megkezdésekor egy kincset veszít.</w:t>
+      </w:r>
+      <w:r>
+        <w:t xml:space="preserve"> </w:t>
+      </w:r>
+    </w:p>
+    <w:p>
+      <w:pPr>
+        <w:pStyle w:val="Listaszerbekezds"/>
+        <w:numPr>
+          <w:ilvl w:val="0"/>
+          <w:numId w:val="14"/>
+        </w:numPr>
+      </w:pPr>
+      <w:r>
+        <w:t xml:space="preserve">A játékos </w:t>
+      </w:r>
+      <w:r>
+        <w:t>ugrás és esés</w:t>
+      </w:r>
+      <w:r>
+        <w:t xml:space="preserve"> közben fix időközönként kincset veszít</w:t>
+      </w:r>
+      <w:r>
+        <w:t>.</w:t>
+      </w:r>
+    </w:p>
+    <w:p>
+      <w:pPr>
+        <w:pStyle w:val="Listaszerbekezds"/>
+        <w:numPr>
+          <w:ilvl w:val="0"/>
+          <w:numId w:val="14"/>
+        </w:numPr>
+      </w:pPr>
+      <w:r>
+        <w:t>A guruló érmék lefelé esnek, gurulnak, pattognak, és ütköznek a platformokkal.</w:t>
+      </w:r>
+    </w:p>
+    <w:p>
+      <w:pPr>
+        <w:pStyle w:val="Listaszerbekezds"/>
+        <w:numPr>
+          <w:ilvl w:val="0"/>
+          <w:numId w:val="14"/>
+        </w:numPr>
+      </w:pPr>
+      <w:r>
+        <w:t xml:space="preserve">Ha játékos </w:t>
+      </w:r>
+      <w:r>
+        <w:t>eléri a csillagot, nyer</w:t>
+      </w:r>
+      <w:r>
+        <w:t>.</w:t>
+      </w:r>
+    </w:p>
+    <w:p>
+      <w:pPr>
+        <w:pStyle w:val="Cmsor4"/>
+        <w:numPr>
+          <w:ilvl w:val="0"/>
+          <w:numId w:val="0"/>
+        </w:numPr>
+      </w:pPr>
+      <w:r>
+        <w:t>Játéktér platform-specifikus esetben</w:t>
+      </w:r>
+      <w:r>
+        <w:t>: PC</w:t>
+      </w:r>
+    </w:p>
+    <w:p>
+      <w:pPr>
+        <w:pStyle w:val="Listaszerbekezds"/>
+        <w:numPr>
+          <w:ilvl w:val="0"/>
+          <w:numId w:val="16"/>
+        </w:numPr>
+      </w:pPr>
+      <w:r>
+        <w:t>Az „a” és „d” gombokat megnyomva</w:t>
+      </w:r>
+      <w:r>
+        <w:t xml:space="preserve"> és nyomva tartva</w:t>
+      </w:r>
+      <w:r>
+        <w:t xml:space="preserve"> a játékos rendre balra és jobbra mozog</w:t>
+      </w:r>
+    </w:p>
+    <w:p>
+      <w:pPr>
+        <w:pStyle w:val="Listaszerbekezds"/>
+        <w:numPr>
+          <w:ilvl w:val="0"/>
+          <w:numId w:val="16"/>
+        </w:numPr>
+      </w:pPr>
+      <w:r>
+        <w:t>A „h” billentyűt megnyomva, vagy nyomva tartva a játékos egyszer támad.</w:t>
+      </w:r>
+    </w:p>
+    <w:p>
+      <w:pPr>
+        <w:pStyle w:val="Listaszerbekezds"/>
+        <w:numPr>
+          <w:ilvl w:val="0"/>
+          <w:numId w:val="16"/>
+        </w:numPr>
+      </w:pPr>
+      <w:r>
+        <w:lastRenderedPageBreak/>
+        <w:t>A „w” billentyűt nyomva tartva a játékos ugrik.</w:t>
+      </w:r>
+    </w:p>
+    <w:p>
+      <w:pPr>
+        <w:pStyle w:val="Listaszerbekezds"/>
+        <w:numPr>
+          <w:ilvl w:val="0"/>
+          <w:numId w:val="16"/>
+        </w:numPr>
+      </w:pPr>
+      <w:r>
+        <w:t>Az „</w:t>
+      </w:r>
+      <w:proofErr w:type="spellStart"/>
+      <w:r>
+        <w:t>esc</w:t>
+      </w:r>
+      <w:proofErr w:type="spellEnd"/>
+      <w:r>
+        <w:t>” billentyűt megnyomva a játéktér eseményei szünetelnek, és megjelenik a „</w:t>
+      </w:r>
+      <w:proofErr w:type="spellStart"/>
+      <w:r>
+        <w:t>Pause</w:t>
+      </w:r>
+      <w:r>
+        <w:t>d</w:t>
+      </w:r>
+      <w:proofErr w:type="spellEnd"/>
+      <w:r>
+        <w:t>” menü.</w:t>
+      </w:r>
+    </w:p>
+    <w:p>
+      <w:pPr>
+        <w:pStyle w:val="Cmsor4"/>
+      </w:pPr>
+      <w:r>
+        <w:t>Játéktér platform-specifikus esetben</w:t>
+      </w:r>
+      <w:r>
+        <w:t>: Android</w:t>
+      </w:r>
+    </w:p>
+    <w:p>
+      <w:pPr>
+        <w:pStyle w:val="Listaszerbekezds"/>
+        <w:numPr>
+          <w:ilvl w:val="0"/>
+          <w:numId w:val="17"/>
+        </w:numPr>
+      </w:pPr>
+      <w:r>
+        <w:t xml:space="preserve">A </w:t>
+      </w:r>
+      <w:r>
+        <w:t xml:space="preserve">képernyőn megjelenő </w:t>
+      </w:r>
+      <w:proofErr w:type="spellStart"/>
+      <w:r>
+        <w:t>joystickot</w:t>
+      </w:r>
+      <w:proofErr w:type="spellEnd"/>
+      <w:r>
+        <w:t xml:space="preserve"> balra-jobbra mozgatva a játékos rendre balra-jobbra mozog.</w:t>
+      </w:r>
+    </w:p>
+    <w:p>
+      <w:pPr>
+        <w:pStyle w:val="Listaszerbekezds"/>
+        <w:numPr>
+          <w:ilvl w:val="0"/>
+          <w:numId w:val="17"/>
+        </w:numPr>
+      </w:pPr>
+      <w:r>
+        <w:t>A kard ikonnal rendelkező virtuális gombot megnyomva a játékos</w:t>
+      </w:r>
+      <w:r>
+        <w:t xml:space="preserve"> egyszer</w:t>
+      </w:r>
+      <w:r>
+        <w:t xml:space="preserve"> támad.</w:t>
+      </w:r>
+    </w:p>
+    <w:p>
+      <w:pPr>
+        <w:pStyle w:val="Listaszerbekezds"/>
+        <w:numPr>
+          <w:ilvl w:val="0"/>
+          <w:numId w:val="17"/>
+        </w:numPr>
+      </w:pPr>
+      <w:r>
+        <w:t xml:space="preserve">A felfelé mutató nyilat ábrázoló virtuális gombot </w:t>
+      </w:r>
+      <w:r>
+        <w:t>nyomva tartva</w:t>
+      </w:r>
+      <w:r>
+        <w:t xml:space="preserve"> a játékos</w:t>
+      </w:r>
+      <w:r>
+        <w:t xml:space="preserve"> ugrik.</w:t>
+      </w:r>
+    </w:p>
+    <w:p>
+      <w:pPr>
+        <w:pStyle w:val="Listaszerbekezds"/>
+        <w:numPr>
+          <w:ilvl w:val="0"/>
+          <w:numId w:val="17"/>
+        </w:numPr>
+      </w:pPr>
+      <w:r>
+        <w:t>A „szünet” ikont ábrázoló gombot megnyomva a játéktér eseményei szünetelnek, és megjelenik a „</w:t>
+      </w:r>
+      <w:proofErr w:type="spellStart"/>
+      <w:r>
+        <w:t>Paused</w:t>
+      </w:r>
+      <w:proofErr w:type="spellEnd"/>
+      <w:r>
+        <w:t>” menü.</w:t>
+      </w:r>
+    </w:p>
+    <w:p>
+      <w:pPr>
+        <w:pStyle w:val="Cmsor4"/>
+      </w:pPr>
+      <w:r>
+        <w:t>HUD</w:t>
+      </w:r>
+    </w:p>
+    <w:p>
+      <w:pPr>
+        <w:pStyle w:val="Listaszerbekezds"/>
+        <w:numPr>
+          <w:ilvl w:val="0"/>
+          <w:numId w:val="18"/>
+        </w:numPr>
+      </w:pPr>
+      <w:r>
+        <w:t>Ha a játékos beleesik a vízbe, az összes szív elfogy.</w:t>
+      </w:r>
+    </w:p>
+    <w:p>
+      <w:pPr>
+        <w:pStyle w:val="Listaszerbekezds"/>
+        <w:numPr>
+          <w:ilvl w:val="0"/>
+          <w:numId w:val="18"/>
+        </w:numPr>
+      </w:pPr>
+      <w:r>
+        <w:t>Ha a játékost eltalálja egy ellenfél támadása, egy szív eltűnik.</w:t>
+      </w:r>
+    </w:p>
+    <w:p>
+      <w:pPr>
+        <w:pStyle w:val="Listaszerbekezds"/>
+        <w:numPr>
+          <w:ilvl w:val="0"/>
+          <w:numId w:val="18"/>
+        </w:numPr>
+      </w:pPr>
+      <w:r>
+        <w:t>Ha a játékos összes szíve elfogy, a játékos meghal</w:t>
+      </w:r>
+      <w:r>
+        <w:t>.</w:t>
+      </w:r>
+    </w:p>
+    <w:p>
+      <w:pPr>
+        <w:pStyle w:val="Listaszerbekezds"/>
+        <w:numPr>
+          <w:ilvl w:val="0"/>
+          <w:numId w:val="18"/>
+        </w:numPr>
+      </w:pPr>
+      <w:r>
+        <w:t>Minden alkalommal, amikor egy újabb érme elgurul, a játkos kincseinek száma eggyel csökken.</w:t>
+      </w:r>
+    </w:p>
+    <w:p>
+      <w:pPr>
+        <w:pStyle w:val="Cmsor4"/>
+      </w:pPr>
+      <w:r>
+        <w:t>Egyéb menük</w:t>
+      </w:r>
+    </w:p>
+    <w:p>
+      <w:pPr>
+        <w:pStyle w:val="Listaszerbekezds"/>
+        <w:numPr>
+          <w:ilvl w:val="0"/>
+          <w:numId w:val="21"/>
+        </w:numPr>
+      </w:pPr>
+      <w:r>
+        <w:t>Ha a játékos meghal, megjelenik a „Game Over” menü.</w:t>
+      </w:r>
+    </w:p>
+    <w:p>
+      <w:pPr>
+        <w:pStyle w:val="Listaszerbekezds"/>
+        <w:numPr>
+          <w:ilvl w:val="0"/>
+          <w:numId w:val="21"/>
+        </w:numPr>
+      </w:pPr>
+      <w:r>
+        <w:t>Ha a játékos nyer, megjelenik a „</w:t>
+      </w:r>
+      <w:proofErr w:type="spellStart"/>
+      <w:r>
+        <w:t>You</w:t>
+      </w:r>
+      <w:proofErr w:type="spellEnd"/>
+      <w:r>
+        <w:t xml:space="preserve"> </w:t>
+      </w:r>
+      <w:proofErr w:type="spellStart"/>
+      <w:r>
+        <w:t>Won</w:t>
+      </w:r>
+      <w:proofErr w:type="spellEnd"/>
+      <w:r>
+        <w:t>” menü.</w:t>
+      </w:r>
+    </w:p>
+    <w:p>
+      <w:pPr>
+        <w:pStyle w:val="Listaszerbekezds"/>
+        <w:numPr>
+          <w:ilvl w:val="0"/>
+          <w:numId w:val="21"/>
+        </w:numPr>
+      </w:pPr>
+      <w:r>
+        <w:t>Ha a játékos megnyomja a „</w:t>
+      </w:r>
+      <w:proofErr w:type="spellStart"/>
+      <w:r>
+        <w:t>Pause</w:t>
+      </w:r>
+      <w:proofErr w:type="spellEnd"/>
+      <w:r>
+        <w:t>” gombot, megjelenik a „</w:t>
+      </w:r>
+      <w:proofErr w:type="spellStart"/>
+      <w:r>
+        <w:t>Paused</w:t>
+      </w:r>
+      <w:proofErr w:type="spellEnd"/>
+      <w:r>
+        <w:t>” menü.</w:t>
+      </w:r>
+    </w:p>
+    <w:p>
+      <w:pPr>
+        <w:pStyle w:val="Listaszerbekezds"/>
+        <w:numPr>
+          <w:ilvl w:val="0"/>
+          <w:numId w:val="21"/>
+        </w:numPr>
+      </w:pPr>
+      <w:r>
+        <w:t xml:space="preserve">A menükben a „Main </w:t>
+      </w:r>
+      <w:proofErr w:type="spellStart"/>
+      <w:r>
+        <w:t>Menu</w:t>
+      </w:r>
+      <w:proofErr w:type="spellEnd"/>
+      <w:r>
+        <w:t xml:space="preserve">” gombot megnyomva a játék befejeződik, és megjelenik a </w:t>
+      </w:r>
+      <w:proofErr w:type="spellStart"/>
+      <w:r>
+        <w:t>főmenü</w:t>
+      </w:r>
+      <w:proofErr w:type="spellEnd"/>
+      <w:r>
+        <w:t>.</w:t>
+      </w:r>
+    </w:p>
+    <w:p>
+      <w:pPr>
+        <w:pStyle w:val="Listaszerbekezds"/>
+        <w:numPr>
+          <w:ilvl w:val="0"/>
+          <w:numId w:val="21"/>
+        </w:numPr>
+      </w:pPr>
+      <w:r>
+        <w:t>A „</w:t>
+      </w:r>
+      <w:proofErr w:type="spellStart"/>
+      <w:r>
+        <w:t>Paused</w:t>
+      </w:r>
+      <w:proofErr w:type="spellEnd"/>
+      <w:r>
+        <w:t>” menüben a „</w:t>
+      </w:r>
+      <w:proofErr w:type="spellStart"/>
+      <w:r>
+        <w:t>Resume</w:t>
+      </w:r>
+      <w:proofErr w:type="spellEnd"/>
+      <w:r>
+        <w:t>” gombot megnyomva eltűnik a „</w:t>
+      </w:r>
+      <w:proofErr w:type="spellStart"/>
+      <w:r>
+        <w:t>Paused</w:t>
+      </w:r>
+      <w:proofErr w:type="spellEnd"/>
+      <w:r>
+        <w:t>” menü és folytatódik a játék.</w:t>
+      </w:r>
+    </w:p>
+    <w:p>
+      <w:pPr>
+        <w:pStyle w:val="Cmsor4"/>
+      </w:pPr>
+      <w:r>
+        <w:t>A játékos animációi</w:t>
+      </w:r>
+    </w:p>
+    <w:p>
+      <w:pPr>
+        <w:pStyle w:val="Listaszerbekezds"/>
+        <w:numPr>
+          <w:ilvl w:val="0"/>
+          <w:numId w:val="22"/>
+        </w:numPr>
+      </w:pPr>
+      <w:r>
+        <w:t xml:space="preserve">Miközben </w:t>
+      </w:r>
+      <w:proofErr w:type="gramStart"/>
+      <w:r>
+        <w:t>egy helyben</w:t>
+      </w:r>
+      <w:proofErr w:type="gramEnd"/>
+      <w:r>
+        <w:t xml:space="preserve"> áll, és nem csinál semmit, az „</w:t>
+      </w:r>
+      <w:proofErr w:type="spellStart"/>
+      <w:r>
+        <w:t>idle</w:t>
+      </w:r>
+      <w:proofErr w:type="spellEnd"/>
+      <w:r>
+        <w:t xml:space="preserve">” animációt </w:t>
+      </w:r>
+      <w:proofErr w:type="spellStart"/>
+      <w:r>
+        <w:t>játsza</w:t>
+      </w:r>
+      <w:proofErr w:type="spellEnd"/>
+      <w:r>
+        <w:t xml:space="preserve"> le.</w:t>
+      </w:r>
+    </w:p>
+    <w:p>
+      <w:pPr>
+        <w:pStyle w:val="Listaszerbekezds"/>
+        <w:numPr>
+          <w:ilvl w:val="0"/>
+          <w:numId w:val="22"/>
+        </w:numPr>
+      </w:pPr>
+      <w:r>
+        <w:t>M</w:t>
+      </w:r>
+      <w:r>
+        <w:t>ozgás közben a „</w:t>
+      </w:r>
+      <w:proofErr w:type="spellStart"/>
+      <w:r>
+        <w:t>walking</w:t>
+      </w:r>
+      <w:proofErr w:type="spellEnd"/>
+      <w:r>
+        <w:t xml:space="preserve">” animációt </w:t>
+      </w:r>
+      <w:proofErr w:type="spellStart"/>
+      <w:r>
+        <w:t>játsza</w:t>
+      </w:r>
+      <w:proofErr w:type="spellEnd"/>
+      <w:r>
+        <w:t xml:space="preserve"> le</w:t>
+      </w:r>
+    </w:p>
+    <w:p>
+      <w:pPr>
+        <w:pStyle w:val="Listaszerbekezds"/>
+        <w:numPr>
+          <w:ilvl w:val="0"/>
+          <w:numId w:val="22"/>
+        </w:numPr>
+      </w:pPr>
+      <w:r>
+        <w:t>M</w:t>
+      </w:r>
+      <w:r>
+        <w:t>ozgás közben a „</w:t>
+      </w:r>
+      <w:proofErr w:type="spellStart"/>
+      <w:r>
+        <w:t>walking</w:t>
+      </w:r>
+      <w:proofErr w:type="spellEnd"/>
+      <w:r>
+        <w:t xml:space="preserve">” animációt </w:t>
+      </w:r>
+      <w:proofErr w:type="spellStart"/>
+      <w:r>
+        <w:t>játsza</w:t>
+      </w:r>
+      <w:proofErr w:type="spellEnd"/>
+      <w:r>
+        <w:t xml:space="preserve"> le</w:t>
+      </w:r>
+      <w:r>
+        <w:t xml:space="preserve">, akkor is, ha ütközik. </w:t>
+      </w:r>
+    </w:p>
+    <w:p>
+      <w:pPr>
+        <w:pStyle w:val="Listaszerbekezds"/>
+        <w:numPr>
+          <w:ilvl w:val="0"/>
+          <w:numId w:val="22"/>
+        </w:numPr>
+      </w:pPr>
+      <w:r>
+        <w:t>U</w:t>
+      </w:r>
+      <w:r>
+        <w:t xml:space="preserve">grás közben a „jumping” animációt </w:t>
+      </w:r>
+      <w:proofErr w:type="spellStart"/>
+      <w:r>
+        <w:t>játsza</w:t>
+      </w:r>
+      <w:proofErr w:type="spellEnd"/>
+      <w:r>
+        <w:t xml:space="preserve"> le.</w:t>
+      </w:r>
+    </w:p>
+    <w:p>
+      <w:pPr>
+        <w:pStyle w:val="Listaszerbekezds"/>
+        <w:numPr>
+          <w:ilvl w:val="0"/>
+          <w:numId w:val="22"/>
+        </w:numPr>
+      </w:pPr>
+      <w:r>
+        <w:lastRenderedPageBreak/>
+        <w:t>E</w:t>
+      </w:r>
+      <w:r>
+        <w:t>sés közben a „</w:t>
+      </w:r>
+      <w:proofErr w:type="spellStart"/>
+      <w:r>
+        <w:t>falling</w:t>
+      </w:r>
+      <w:proofErr w:type="spellEnd"/>
+      <w:r>
+        <w:t xml:space="preserve">” animációt </w:t>
+      </w:r>
+      <w:proofErr w:type="spellStart"/>
+      <w:r>
+        <w:t>játsza</w:t>
+      </w:r>
+      <w:proofErr w:type="spellEnd"/>
+      <w:r>
+        <w:t xml:space="preserve"> le.</w:t>
+      </w:r>
+    </w:p>
+    <w:p>
+      <w:pPr>
+        <w:pStyle w:val="Listaszerbekezds"/>
+        <w:numPr>
+          <w:ilvl w:val="0"/>
+          <w:numId w:val="22"/>
+        </w:numPr>
+      </w:pPr>
+      <w:r>
+        <w:t>T</w:t>
+      </w:r>
+      <w:r>
+        <w:t>ámadás közben az „</w:t>
+      </w:r>
+      <w:proofErr w:type="spellStart"/>
+      <w:r>
+        <w:t>attacking</w:t>
+      </w:r>
+      <w:proofErr w:type="spellEnd"/>
+      <w:r>
+        <w:t xml:space="preserve">” animációt </w:t>
+      </w:r>
+      <w:proofErr w:type="spellStart"/>
+      <w:r>
+        <w:t>játsza</w:t>
+      </w:r>
+      <w:proofErr w:type="spellEnd"/>
+      <w:r>
+        <w:t xml:space="preserve"> le.</w:t>
+      </w:r>
+    </w:p>
+    <w:p>
+      <w:pPr>
+        <w:pStyle w:val="Listaszerbekezds"/>
+        <w:numPr>
+          <w:ilvl w:val="0"/>
+          <w:numId w:val="22"/>
+        </w:numPr>
+      </w:pPr>
+      <w:r>
+        <w:t>Egyszerre támadás és mozgás közben a „</w:t>
+      </w:r>
+      <w:proofErr w:type="spellStart"/>
+      <w:r>
+        <w:t>walking</w:t>
+      </w:r>
+      <w:proofErr w:type="spellEnd"/>
+      <w:r>
+        <w:t>” és „</w:t>
+      </w:r>
+      <w:proofErr w:type="spellStart"/>
+      <w:r>
+        <w:t>attacking</w:t>
+      </w:r>
+      <w:proofErr w:type="spellEnd"/>
+      <w:r>
+        <w:t xml:space="preserve">” animációt </w:t>
+      </w:r>
+      <w:proofErr w:type="spellStart"/>
+      <w:r>
+        <w:t>tweenelve</w:t>
+      </w:r>
+      <w:proofErr w:type="spellEnd"/>
+      <w:r>
+        <w:t xml:space="preserve"> </w:t>
+      </w:r>
+      <w:proofErr w:type="spellStart"/>
+      <w:r>
+        <w:t>játsza</w:t>
+      </w:r>
+      <w:proofErr w:type="spellEnd"/>
+      <w:r>
+        <w:t xml:space="preserve"> le: a karjával és kardjával támad, a többi testrészével sétál.</w:t>
+      </w:r>
+    </w:p>
+    <w:p>
+      <w:pPr>
+        <w:pStyle w:val="Cmsor4"/>
+      </w:pPr>
+      <w:r>
+        <w:t>Az ellenfelek animációi</w:t>
+      </w:r>
+    </w:p>
+    <w:p>
+      <w:pPr>
+        <w:pStyle w:val="Listaszerbekezds"/>
+        <w:numPr>
+          <w:ilvl w:val="0"/>
+          <w:numId w:val="20"/>
+        </w:numPr>
+      </w:pPr>
+      <w:r>
+        <w:t>Mozgás közben a „</w:t>
+      </w:r>
+      <w:proofErr w:type="spellStart"/>
+      <w:r>
+        <w:t>moving</w:t>
+      </w:r>
+      <w:proofErr w:type="spellEnd"/>
+      <w:r>
+        <w:t xml:space="preserve">” animációt </w:t>
+      </w:r>
+      <w:proofErr w:type="spellStart"/>
+      <w:r>
+        <w:t>játsza</w:t>
+      </w:r>
+      <w:proofErr w:type="spellEnd"/>
+      <w:r>
+        <w:t xml:space="preserve"> le.</w:t>
+      </w:r>
+    </w:p>
+    <w:p>
+      <w:pPr>
+        <w:pStyle w:val="Listaszerbekezds"/>
+        <w:numPr>
+          <w:ilvl w:val="0"/>
+          <w:numId w:val="20"/>
+        </w:numPr>
+      </w:pPr>
+      <w:r>
+        <w:t>Ha az ellenfél a játékos felé mozogna, de nem tud (szakadék, vagy fal állja útját). akkor az „</w:t>
+      </w:r>
+      <w:proofErr w:type="spellStart"/>
+      <w:r>
+        <w:t>idle</w:t>
+      </w:r>
+      <w:proofErr w:type="spellEnd"/>
+      <w:r>
+        <w:t xml:space="preserve">” animációt </w:t>
+      </w:r>
+      <w:proofErr w:type="spellStart"/>
+      <w:r>
+        <w:t>játsza</w:t>
+      </w:r>
+      <w:proofErr w:type="spellEnd"/>
+      <w:r>
+        <w:t xml:space="preserve"> le.</w:t>
+      </w:r>
+    </w:p>
+    <w:p>
+      <w:pPr>
+        <w:pStyle w:val="Listaszerbekezds"/>
+        <w:numPr>
+          <w:ilvl w:val="0"/>
+          <w:numId w:val="20"/>
+        </w:numPr>
+      </w:pPr>
+      <w:r>
+        <w:t>Támadás közben az „</w:t>
+      </w:r>
+      <w:proofErr w:type="spellStart"/>
+      <w:r>
+        <w:t>attacking</w:t>
+      </w:r>
+      <w:proofErr w:type="spellEnd"/>
+      <w:r>
+        <w:t xml:space="preserve">” animációt </w:t>
+      </w:r>
+      <w:proofErr w:type="spellStart"/>
+      <w:r>
+        <w:t>játsza</w:t>
+      </w:r>
+      <w:proofErr w:type="spellEnd"/>
+      <w:r>
+        <w:t xml:space="preserve"> le.</w:t>
+      </w:r>
+    </w:p>
+    <w:p>
+      <w:pPr>
         <w:spacing w:before="0" w:after="0"/>
         <w:ind w:firstLine="0"/>
         <w:jc w:val="left"/>
-        <w:rPr>
-          <w:rFonts w:eastAsiaTheme="majorEastAsia" w:cstheme="majorBidi"/>
-          <w:b/>
-          <w:sz w:val="32"/>
-          <w:szCs w:val="32"/>
-        </w:rPr>
       </w:pPr>
       <w:r>
         <w:br w:type="page"/>
       </w:r>
+      <w:bookmarkStart w:id="108" w:name="_GoBack"/>
+      <w:bookmarkEnd w:id="108"/>
     </w:p>
     <w:p>
       <w:pPr>
         <w:pStyle w:val="Cmsor1"/>
       </w:pPr>
-      <w:bookmarkStart w:id="108" w:name="_Toc482116219"/>
+      <w:bookmarkStart w:id="109" w:name="_Toc482116219"/>
       <w:r>
         <w:lastRenderedPageBreak/>
         <w:t>Összefoglalás</w:t>
       </w:r>
-      <w:bookmarkEnd w:id="108"/>
+      <w:bookmarkEnd w:id="109"/>
     </w:p>
     <w:p>
       <w:pPr>
@@ -23557,7 +24639,7 @@
       <w:pPr>
         <w:pStyle w:val="Cmsor2"/>
       </w:pPr>
-      <w:bookmarkStart w:id="109" w:name="_Toc482116220"/>
+      <w:bookmarkStart w:id="110" w:name="_Toc482116220"/>
       <w:proofErr w:type="spellStart"/>
       <w:r>
         <w:t>Továbbfejlesztési</w:t>
@@ -23566,7 +24648,7 @@
       <w:r>
         <w:t xml:space="preserve"> lehetőségek</w:t>
       </w:r>
-      <w:bookmarkEnd w:id="109"/>
+      <w:bookmarkEnd w:id="110"/>
     </w:p>
     <w:p>
       <w:pPr>
@@ -23720,11 +24802,11 @@
       <w:pPr>
         <w:pStyle w:val="Cmsor2"/>
       </w:pPr>
-      <w:bookmarkStart w:id="110" w:name="_Toc482116221"/>
+      <w:bookmarkStart w:id="111" w:name="_Toc482116221"/>
       <w:r>
         <w:t>Források</w:t>
       </w:r>
-      <w:bookmarkEnd w:id="110"/>
+      <w:bookmarkEnd w:id="111"/>
     </w:p>
     <w:p>
       <w:pPr>
@@ -23930,12 +25012,7 @@
         <w:t xml:space="preserve"> a</w:t>
       </w:r>
       <w:r>
-        <w:t xml:space="preserve"> libGDX keretrendszerrel</w:t>
-      </w:r>
-      <w:bookmarkStart w:id="111" w:name="_GoBack"/>
-      <w:bookmarkEnd w:id="111"/>
-      <w:r>
-        <w:t xml:space="preserve"> történő megvalósításában a libGDX </w:t>
+        <w:t xml:space="preserve"> libGDX keretrendszerrel történő megvalósításában a libGDX </w:t>
       </w:r>
       <w:proofErr w:type="spellStart"/>
       <w:r>
@@ -24859,7 +25936,7 @@
           <w:rPr>
             <w:noProof/>
           </w:rPr>
-          <w:t>53</w:t>
+          <w:t>55</w:t>
         </w:r>
         <w:r>
           <w:fldChar w:fldCharType="end"/>
@@ -24903,6 +25980,178 @@
 <file path=word/numbering.xml><?xml version="1.0" encoding="utf-8"?>
 <w:numbering xmlns:wpc="http://schemas.microsoft.com/office/word/2010/wordprocessingCanvas" xmlns:cx="http://schemas.microsoft.com/office/drawing/2014/chartex" xmlns:cx1="http://schemas.microsoft.com/office/drawing/2015/9/8/chartex" xmlns:cx2="http://schemas.microsoft.com/office/drawing/2015/10/21/chartex" xmlns:cx3="http://schemas.microsoft.com/office/drawing/2016/5/9/chartex" xmlns:cx4="http://schemas.microsoft.com/office/drawing/2016/5/10/chartex" xmlns:cx5="http://schemas.microsoft.com/office/drawing/2016/5/11/chartex" xmlns:mc="http://schemas.openxmlformats.org/markup-compatibility/2006" xmlns:o="urn:schemas-microsoft-com:office:office" xmlns:r="http://schemas.openxmlformats.org/officeDocument/2006/relationships" xmlns:m="http://schemas.openxmlformats.org/officeDocument/2006/math" xmlns:v="urn:schemas-microsoft-com:vml" xmlns:wp14="http://schemas.microsoft.com/office/word/2010/wordprocessingDrawing" xmlns:wp="http://schemas.openxmlformats.org/drawingml/2006/wordprocessingDrawing" xmlns:w10="urn:schemas-microsoft-com:office:word" xmlns:w="http://schemas.openxmlformats.org/wordprocessingml/2006/main" xmlns:w14="http://schemas.microsoft.com/office/word/2010/wordml" xmlns:w15="http://schemas.microsoft.com/office/word/2012/wordml" xmlns:w16se="http://schemas.microsoft.com/office/word/2015/wordml/symex" xmlns:wpg="http://schemas.microsoft.com/office/word/2010/wordprocessingGroup" xmlns:wpi="http://schemas.microsoft.com/office/word/2010/wordprocessingInk" xmlns:wne="http://schemas.microsoft.com/office/word/2006/wordml" xmlns:wps="http://schemas.microsoft.com/office/word/2010/wordprocessingShape" mc:Ignorable="w14 w15 w16se wp14">
   <w:abstractNum w:abstractNumId="0" w15:restartNumberingAfterBreak="0">
+    <w:nsid w:val="001A0BFE"/>
+    <w:multiLevelType w:val="hybridMultilevel"/>
+    <w:tmpl w:val="9A402E0A"/>
+    <w:lvl w:ilvl="0" w:tplc="040E000F">
+      <w:start w:val="1"/>
+      <w:numFmt w:val="decimal"/>
+      <w:lvlText w:val="%1."/>
+      <w:lvlJc w:val="left"/>
+      <w:pPr>
+        <w:ind w:left="720" w:hanging="360"/>
+      </w:pPr>
+    </w:lvl>
+    <w:lvl w:ilvl="1" w:tplc="040E0019" w:tentative="1">
+      <w:start w:val="1"/>
+      <w:numFmt w:val="lowerLetter"/>
+      <w:lvlText w:val="%2."/>
+      <w:lvlJc w:val="left"/>
+      <w:pPr>
+        <w:ind w:left="1440" w:hanging="360"/>
+      </w:pPr>
+    </w:lvl>
+    <w:lvl w:ilvl="2" w:tplc="040E001B" w:tentative="1">
+      <w:start w:val="1"/>
+      <w:numFmt w:val="lowerRoman"/>
+      <w:lvlText w:val="%3."/>
+      <w:lvlJc w:val="right"/>
+      <w:pPr>
+        <w:ind w:left="2160" w:hanging="180"/>
+      </w:pPr>
+    </w:lvl>
+    <w:lvl w:ilvl="3" w:tplc="040E000F" w:tentative="1">
+      <w:start w:val="1"/>
+      <w:numFmt w:val="decimal"/>
+      <w:lvlText w:val="%4."/>
+      <w:lvlJc w:val="left"/>
+      <w:pPr>
+        <w:ind w:left="2880" w:hanging="360"/>
+      </w:pPr>
+    </w:lvl>
+    <w:lvl w:ilvl="4" w:tplc="040E0019" w:tentative="1">
+      <w:start w:val="1"/>
+      <w:numFmt w:val="lowerLetter"/>
+      <w:lvlText w:val="%5."/>
+      <w:lvlJc w:val="left"/>
+      <w:pPr>
+        <w:ind w:left="3600" w:hanging="360"/>
+      </w:pPr>
+    </w:lvl>
+    <w:lvl w:ilvl="5" w:tplc="040E001B" w:tentative="1">
+      <w:start w:val="1"/>
+      <w:numFmt w:val="lowerRoman"/>
+      <w:lvlText w:val="%6."/>
+      <w:lvlJc w:val="right"/>
+      <w:pPr>
+        <w:ind w:left="4320" w:hanging="180"/>
+      </w:pPr>
+    </w:lvl>
+    <w:lvl w:ilvl="6" w:tplc="040E000F" w:tentative="1">
+      <w:start w:val="1"/>
+      <w:numFmt w:val="decimal"/>
+      <w:lvlText w:val="%7."/>
+      <w:lvlJc w:val="left"/>
+      <w:pPr>
+        <w:ind w:left="5040" w:hanging="360"/>
+      </w:pPr>
+    </w:lvl>
+    <w:lvl w:ilvl="7" w:tplc="040E0019" w:tentative="1">
+      <w:start w:val="1"/>
+      <w:numFmt w:val="lowerLetter"/>
+      <w:lvlText w:val="%8."/>
+      <w:lvlJc w:val="left"/>
+      <w:pPr>
+        <w:ind w:left="5760" w:hanging="360"/>
+      </w:pPr>
+    </w:lvl>
+    <w:lvl w:ilvl="8" w:tplc="040E001B" w:tentative="1">
+      <w:start w:val="1"/>
+      <w:numFmt w:val="lowerRoman"/>
+      <w:lvlText w:val="%9."/>
+      <w:lvlJc w:val="right"/>
+      <w:pPr>
+        <w:ind w:left="6480" w:hanging="180"/>
+      </w:pPr>
+    </w:lvl>
+  </w:abstractNum>
+  <w:abstractNum w:abstractNumId="1" w15:restartNumberingAfterBreak="0">
+    <w:nsid w:val="01FA0CD9"/>
+    <w:multiLevelType w:val="hybridMultilevel"/>
+    <w:tmpl w:val="0D32B780"/>
+    <w:lvl w:ilvl="0" w:tplc="040E000F">
+      <w:start w:val="1"/>
+      <w:numFmt w:val="decimal"/>
+      <w:lvlText w:val="%1."/>
+      <w:lvlJc w:val="left"/>
+      <w:pPr>
+        <w:ind w:left="720" w:hanging="360"/>
+      </w:pPr>
+    </w:lvl>
+    <w:lvl w:ilvl="1" w:tplc="040E0019" w:tentative="1">
+      <w:start w:val="1"/>
+      <w:numFmt w:val="lowerLetter"/>
+      <w:lvlText w:val="%2."/>
+      <w:lvlJc w:val="left"/>
+      <w:pPr>
+        <w:ind w:left="1440" w:hanging="360"/>
+      </w:pPr>
+    </w:lvl>
+    <w:lvl w:ilvl="2" w:tplc="040E001B" w:tentative="1">
+      <w:start w:val="1"/>
+      <w:numFmt w:val="lowerRoman"/>
+      <w:lvlText w:val="%3."/>
+      <w:lvlJc w:val="right"/>
+      <w:pPr>
+        <w:ind w:left="2160" w:hanging="180"/>
+      </w:pPr>
+    </w:lvl>
+    <w:lvl w:ilvl="3" w:tplc="040E000F" w:tentative="1">
+      <w:start w:val="1"/>
+      <w:numFmt w:val="decimal"/>
+      <w:lvlText w:val="%4."/>
+      <w:lvlJc w:val="left"/>
+      <w:pPr>
+        <w:ind w:left="2880" w:hanging="360"/>
+      </w:pPr>
+    </w:lvl>
+    <w:lvl w:ilvl="4" w:tplc="040E0019" w:tentative="1">
+      <w:start w:val="1"/>
+      <w:numFmt w:val="lowerLetter"/>
+      <w:lvlText w:val="%5."/>
+      <w:lvlJc w:val="left"/>
+      <w:pPr>
+        <w:ind w:left="3600" w:hanging="360"/>
+      </w:pPr>
+    </w:lvl>
+    <w:lvl w:ilvl="5" w:tplc="040E001B" w:tentative="1">
+      <w:start w:val="1"/>
+      <w:numFmt w:val="lowerRoman"/>
+      <w:lvlText w:val="%6."/>
+      <w:lvlJc w:val="right"/>
+      <w:pPr>
+        <w:ind w:left="4320" w:hanging="180"/>
+      </w:pPr>
+    </w:lvl>
+    <w:lvl w:ilvl="6" w:tplc="040E000F" w:tentative="1">
+      <w:start w:val="1"/>
+      <w:numFmt w:val="decimal"/>
+      <w:lvlText w:val="%7."/>
+      <w:lvlJc w:val="left"/>
+      <w:pPr>
+        <w:ind w:left="5040" w:hanging="360"/>
+      </w:pPr>
+    </w:lvl>
+    <w:lvl w:ilvl="7" w:tplc="040E0019" w:tentative="1">
+      <w:start w:val="1"/>
+      <w:numFmt w:val="lowerLetter"/>
+      <w:lvlText w:val="%8."/>
+      <w:lvlJc w:val="left"/>
+      <w:pPr>
+        <w:ind w:left="5760" w:hanging="360"/>
+      </w:pPr>
+    </w:lvl>
+    <w:lvl w:ilvl="8" w:tplc="040E001B" w:tentative="1">
+      <w:start w:val="1"/>
+      <w:numFmt w:val="lowerRoman"/>
+      <w:lvlText w:val="%9."/>
+      <w:lvlJc w:val="right"/>
+      <w:pPr>
+        <w:ind w:left="6480" w:hanging="180"/>
+      </w:pPr>
+    </w:lvl>
+  </w:abstractNum>
+  <w:abstractNum w:abstractNumId="2" w15:restartNumberingAfterBreak="0">
     <w:nsid w:val="14332578"/>
     <w:multiLevelType w:val="hybridMultilevel"/>
     <w:tmpl w:val="66FA09EE"/>
@@ -25015,13 +26264,99 @@
       </w:rPr>
     </w:lvl>
   </w:abstractNum>
-  <w:abstractNum w:abstractNumId="1" w15:restartNumberingAfterBreak="0">
+  <w:abstractNum w:abstractNumId="3" w15:restartNumberingAfterBreak="0">
     <w:nsid w:val="1C022567"/>
     <w:multiLevelType w:val="multilevel"/>
     <w:tmpl w:val="46685AEE"/>
     <w:numStyleLink w:val="Cmsorok"/>
   </w:abstractNum>
-  <w:abstractNum w:abstractNumId="2" w15:restartNumberingAfterBreak="0">
+  <w:abstractNum w:abstractNumId="4" w15:restartNumberingAfterBreak="0">
+    <w:nsid w:val="1D9E690B"/>
+    <w:multiLevelType w:val="hybridMultilevel"/>
+    <w:tmpl w:val="1842D9F2"/>
+    <w:lvl w:ilvl="0" w:tplc="040E000F">
+      <w:start w:val="1"/>
+      <w:numFmt w:val="decimal"/>
+      <w:lvlText w:val="%1."/>
+      <w:lvlJc w:val="left"/>
+      <w:pPr>
+        <w:ind w:left="720" w:hanging="360"/>
+      </w:pPr>
+    </w:lvl>
+    <w:lvl w:ilvl="1" w:tplc="040E0019" w:tentative="1">
+      <w:start w:val="1"/>
+      <w:numFmt w:val="lowerLetter"/>
+      <w:lvlText w:val="%2."/>
+      <w:lvlJc w:val="left"/>
+      <w:pPr>
+        <w:ind w:left="1440" w:hanging="360"/>
+      </w:pPr>
+    </w:lvl>
+    <w:lvl w:ilvl="2" w:tplc="040E001B" w:tentative="1">
+      <w:start w:val="1"/>
+      <w:numFmt w:val="lowerRoman"/>
+      <w:lvlText w:val="%3."/>
+      <w:lvlJc w:val="right"/>
+      <w:pPr>
+        <w:ind w:left="2160" w:hanging="180"/>
+      </w:pPr>
+    </w:lvl>
+    <w:lvl w:ilvl="3" w:tplc="040E000F" w:tentative="1">
+      <w:start w:val="1"/>
+      <w:numFmt w:val="decimal"/>
+      <w:lvlText w:val="%4."/>
+      <w:lvlJc w:val="left"/>
+      <w:pPr>
+        <w:ind w:left="2880" w:hanging="360"/>
+      </w:pPr>
+    </w:lvl>
+    <w:lvl w:ilvl="4" w:tplc="040E0019" w:tentative="1">
+      <w:start w:val="1"/>
+      <w:numFmt w:val="lowerLetter"/>
+      <w:lvlText w:val="%5."/>
+      <w:lvlJc w:val="left"/>
+      <w:pPr>
+        <w:ind w:left="3600" w:hanging="360"/>
+      </w:pPr>
+    </w:lvl>
+    <w:lvl w:ilvl="5" w:tplc="040E001B" w:tentative="1">
+      <w:start w:val="1"/>
+      <w:numFmt w:val="lowerRoman"/>
+      <w:lvlText w:val="%6."/>
+      <w:lvlJc w:val="right"/>
+      <w:pPr>
+        <w:ind w:left="4320" w:hanging="180"/>
+      </w:pPr>
+    </w:lvl>
+    <w:lvl w:ilvl="6" w:tplc="040E000F" w:tentative="1">
+      <w:start w:val="1"/>
+      <w:numFmt w:val="decimal"/>
+      <w:lvlText w:val="%7."/>
+      <w:lvlJc w:val="left"/>
+      <w:pPr>
+        <w:ind w:left="5040" w:hanging="360"/>
+      </w:pPr>
+    </w:lvl>
+    <w:lvl w:ilvl="7" w:tplc="040E0019" w:tentative="1">
+      <w:start w:val="1"/>
+      <w:numFmt w:val="lowerLetter"/>
+      <w:lvlText w:val="%8."/>
+      <w:lvlJc w:val="left"/>
+      <w:pPr>
+        <w:ind w:left="5760" w:hanging="360"/>
+      </w:pPr>
+    </w:lvl>
+    <w:lvl w:ilvl="8" w:tplc="040E001B" w:tentative="1">
+      <w:start w:val="1"/>
+      <w:numFmt w:val="lowerRoman"/>
+      <w:lvlText w:val="%9."/>
+      <w:lvlJc w:val="right"/>
+      <w:pPr>
+        <w:ind w:left="6480" w:hanging="180"/>
+      </w:pPr>
+    </w:lvl>
+  </w:abstractNum>
+  <w:abstractNum w:abstractNumId="5" w15:restartNumberingAfterBreak="0">
     <w:nsid w:val="1EBE1E3C"/>
     <w:multiLevelType w:val="hybridMultilevel"/>
     <w:tmpl w:val="5192CC0C"/>
@@ -25134,7 +26469,265 @@
       </w:rPr>
     </w:lvl>
   </w:abstractNum>
-  <w:abstractNum w:abstractNumId="3" w15:restartNumberingAfterBreak="0">
+  <w:abstractNum w:abstractNumId="6" w15:restartNumberingAfterBreak="0">
+    <w:nsid w:val="20372703"/>
+    <w:multiLevelType w:val="hybridMultilevel"/>
+    <w:tmpl w:val="CAA47CF0"/>
+    <w:lvl w:ilvl="0" w:tplc="040E000F">
+      <w:start w:val="1"/>
+      <w:numFmt w:val="decimal"/>
+      <w:lvlText w:val="%1."/>
+      <w:lvlJc w:val="left"/>
+      <w:pPr>
+        <w:ind w:left="720" w:hanging="360"/>
+      </w:pPr>
+    </w:lvl>
+    <w:lvl w:ilvl="1" w:tplc="040E0019" w:tentative="1">
+      <w:start w:val="1"/>
+      <w:numFmt w:val="lowerLetter"/>
+      <w:lvlText w:val="%2."/>
+      <w:lvlJc w:val="left"/>
+      <w:pPr>
+        <w:ind w:left="1440" w:hanging="360"/>
+      </w:pPr>
+    </w:lvl>
+    <w:lvl w:ilvl="2" w:tplc="040E001B" w:tentative="1">
+      <w:start w:val="1"/>
+      <w:numFmt w:val="lowerRoman"/>
+      <w:lvlText w:val="%3."/>
+      <w:lvlJc w:val="right"/>
+      <w:pPr>
+        <w:ind w:left="2160" w:hanging="180"/>
+      </w:pPr>
+    </w:lvl>
+    <w:lvl w:ilvl="3" w:tplc="040E000F" w:tentative="1">
+      <w:start w:val="1"/>
+      <w:numFmt w:val="decimal"/>
+      <w:lvlText w:val="%4."/>
+      <w:lvlJc w:val="left"/>
+      <w:pPr>
+        <w:ind w:left="2880" w:hanging="360"/>
+      </w:pPr>
+    </w:lvl>
+    <w:lvl w:ilvl="4" w:tplc="040E0019" w:tentative="1">
+      <w:start w:val="1"/>
+      <w:numFmt w:val="lowerLetter"/>
+      <w:lvlText w:val="%5."/>
+      <w:lvlJc w:val="left"/>
+      <w:pPr>
+        <w:ind w:left="3600" w:hanging="360"/>
+      </w:pPr>
+    </w:lvl>
+    <w:lvl w:ilvl="5" w:tplc="040E001B" w:tentative="1">
+      <w:start w:val="1"/>
+      <w:numFmt w:val="lowerRoman"/>
+      <w:lvlText w:val="%6."/>
+      <w:lvlJc w:val="right"/>
+      <w:pPr>
+        <w:ind w:left="4320" w:hanging="180"/>
+      </w:pPr>
+    </w:lvl>
+    <w:lvl w:ilvl="6" w:tplc="040E000F" w:tentative="1">
+      <w:start w:val="1"/>
+      <w:numFmt w:val="decimal"/>
+      <w:lvlText w:val="%7."/>
+      <w:lvlJc w:val="left"/>
+      <w:pPr>
+        <w:ind w:left="5040" w:hanging="360"/>
+      </w:pPr>
+    </w:lvl>
+    <w:lvl w:ilvl="7" w:tplc="040E0019" w:tentative="1">
+      <w:start w:val="1"/>
+      <w:numFmt w:val="lowerLetter"/>
+      <w:lvlText w:val="%8."/>
+      <w:lvlJc w:val="left"/>
+      <w:pPr>
+        <w:ind w:left="5760" w:hanging="360"/>
+      </w:pPr>
+    </w:lvl>
+    <w:lvl w:ilvl="8" w:tplc="040E001B" w:tentative="1">
+      <w:start w:val="1"/>
+      <w:numFmt w:val="lowerRoman"/>
+      <w:lvlText w:val="%9."/>
+      <w:lvlJc w:val="right"/>
+      <w:pPr>
+        <w:ind w:left="6480" w:hanging="180"/>
+      </w:pPr>
+    </w:lvl>
+  </w:abstractNum>
+  <w:abstractNum w:abstractNumId="7" w15:restartNumberingAfterBreak="0">
+    <w:nsid w:val="27301548"/>
+    <w:multiLevelType w:val="hybridMultilevel"/>
+    <w:tmpl w:val="35D0F08A"/>
+    <w:lvl w:ilvl="0" w:tplc="040E000F">
+      <w:start w:val="1"/>
+      <w:numFmt w:val="decimal"/>
+      <w:lvlText w:val="%1."/>
+      <w:lvlJc w:val="left"/>
+      <w:pPr>
+        <w:ind w:left="720" w:hanging="360"/>
+      </w:pPr>
+    </w:lvl>
+    <w:lvl w:ilvl="1" w:tplc="040E0019" w:tentative="1">
+      <w:start w:val="1"/>
+      <w:numFmt w:val="lowerLetter"/>
+      <w:lvlText w:val="%2."/>
+      <w:lvlJc w:val="left"/>
+      <w:pPr>
+        <w:ind w:left="1440" w:hanging="360"/>
+      </w:pPr>
+    </w:lvl>
+    <w:lvl w:ilvl="2" w:tplc="040E001B" w:tentative="1">
+      <w:start w:val="1"/>
+      <w:numFmt w:val="lowerRoman"/>
+      <w:lvlText w:val="%3."/>
+      <w:lvlJc w:val="right"/>
+      <w:pPr>
+        <w:ind w:left="2160" w:hanging="180"/>
+      </w:pPr>
+    </w:lvl>
+    <w:lvl w:ilvl="3" w:tplc="040E000F" w:tentative="1">
+      <w:start w:val="1"/>
+      <w:numFmt w:val="decimal"/>
+      <w:lvlText w:val="%4."/>
+      <w:lvlJc w:val="left"/>
+      <w:pPr>
+        <w:ind w:left="2880" w:hanging="360"/>
+      </w:pPr>
+    </w:lvl>
+    <w:lvl w:ilvl="4" w:tplc="040E0019" w:tentative="1">
+      <w:start w:val="1"/>
+      <w:numFmt w:val="lowerLetter"/>
+      <w:lvlText w:val="%5."/>
+      <w:lvlJc w:val="left"/>
+      <w:pPr>
+        <w:ind w:left="3600" w:hanging="360"/>
+      </w:pPr>
+    </w:lvl>
+    <w:lvl w:ilvl="5" w:tplc="040E001B" w:tentative="1">
+      <w:start w:val="1"/>
+      <w:numFmt w:val="lowerRoman"/>
+      <w:lvlText w:val="%6."/>
+      <w:lvlJc w:val="right"/>
+      <w:pPr>
+        <w:ind w:left="4320" w:hanging="180"/>
+      </w:pPr>
+    </w:lvl>
+    <w:lvl w:ilvl="6" w:tplc="040E000F" w:tentative="1">
+      <w:start w:val="1"/>
+      <w:numFmt w:val="decimal"/>
+      <w:lvlText w:val="%7."/>
+      <w:lvlJc w:val="left"/>
+      <w:pPr>
+        <w:ind w:left="5040" w:hanging="360"/>
+      </w:pPr>
+    </w:lvl>
+    <w:lvl w:ilvl="7" w:tplc="040E0019" w:tentative="1">
+      <w:start w:val="1"/>
+      <w:numFmt w:val="lowerLetter"/>
+      <w:lvlText w:val="%8."/>
+      <w:lvlJc w:val="left"/>
+      <w:pPr>
+        <w:ind w:left="5760" w:hanging="360"/>
+      </w:pPr>
+    </w:lvl>
+    <w:lvl w:ilvl="8" w:tplc="040E001B" w:tentative="1">
+      <w:start w:val="1"/>
+      <w:numFmt w:val="lowerRoman"/>
+      <w:lvlText w:val="%9."/>
+      <w:lvlJc w:val="right"/>
+      <w:pPr>
+        <w:ind w:left="6480" w:hanging="180"/>
+      </w:pPr>
+    </w:lvl>
+  </w:abstractNum>
+  <w:abstractNum w:abstractNumId="8" w15:restartNumberingAfterBreak="0">
+    <w:nsid w:val="29013C0D"/>
+    <w:multiLevelType w:val="hybridMultilevel"/>
+    <w:tmpl w:val="1D0EF138"/>
+    <w:lvl w:ilvl="0" w:tplc="040E000F">
+      <w:start w:val="1"/>
+      <w:numFmt w:val="decimal"/>
+      <w:lvlText w:val="%1."/>
+      <w:lvlJc w:val="left"/>
+      <w:pPr>
+        <w:ind w:left="1287" w:hanging="360"/>
+      </w:pPr>
+    </w:lvl>
+    <w:lvl w:ilvl="1" w:tplc="040E0019" w:tentative="1">
+      <w:start w:val="1"/>
+      <w:numFmt w:val="lowerLetter"/>
+      <w:lvlText w:val="%2."/>
+      <w:lvlJc w:val="left"/>
+      <w:pPr>
+        <w:ind w:left="2007" w:hanging="360"/>
+      </w:pPr>
+    </w:lvl>
+    <w:lvl w:ilvl="2" w:tplc="040E001B" w:tentative="1">
+      <w:start w:val="1"/>
+      <w:numFmt w:val="lowerRoman"/>
+      <w:lvlText w:val="%3."/>
+      <w:lvlJc w:val="right"/>
+      <w:pPr>
+        <w:ind w:left="2727" w:hanging="180"/>
+      </w:pPr>
+    </w:lvl>
+    <w:lvl w:ilvl="3" w:tplc="040E000F" w:tentative="1">
+      <w:start w:val="1"/>
+      <w:numFmt w:val="decimal"/>
+      <w:lvlText w:val="%4."/>
+      <w:lvlJc w:val="left"/>
+      <w:pPr>
+        <w:ind w:left="3447" w:hanging="360"/>
+      </w:pPr>
+    </w:lvl>
+    <w:lvl w:ilvl="4" w:tplc="040E0019" w:tentative="1">
+      <w:start w:val="1"/>
+      <w:numFmt w:val="lowerLetter"/>
+      <w:lvlText w:val="%5."/>
+      <w:lvlJc w:val="left"/>
+      <w:pPr>
+        <w:ind w:left="4167" w:hanging="360"/>
+      </w:pPr>
+    </w:lvl>
+    <w:lvl w:ilvl="5" w:tplc="040E001B" w:tentative="1">
+      <w:start w:val="1"/>
+      <w:numFmt w:val="lowerRoman"/>
+      <w:lvlText w:val="%6."/>
+      <w:lvlJc w:val="right"/>
+      <w:pPr>
+        <w:ind w:left="4887" w:hanging="180"/>
+      </w:pPr>
+    </w:lvl>
+    <w:lvl w:ilvl="6" w:tplc="040E000F" w:tentative="1">
+      <w:start w:val="1"/>
+      <w:numFmt w:val="decimal"/>
+      <w:lvlText w:val="%7."/>
+      <w:lvlJc w:val="left"/>
+      <w:pPr>
+        <w:ind w:left="5607" w:hanging="360"/>
+      </w:pPr>
+    </w:lvl>
+    <w:lvl w:ilvl="7" w:tplc="040E0019" w:tentative="1">
+      <w:start w:val="1"/>
+      <w:numFmt w:val="lowerLetter"/>
+      <w:lvlText w:val="%8."/>
+      <w:lvlJc w:val="left"/>
+      <w:pPr>
+        <w:ind w:left="6327" w:hanging="360"/>
+      </w:pPr>
+    </w:lvl>
+    <w:lvl w:ilvl="8" w:tplc="040E001B" w:tentative="1">
+      <w:start w:val="1"/>
+      <w:numFmt w:val="lowerRoman"/>
+      <w:lvlText w:val="%9."/>
+      <w:lvlJc w:val="right"/>
+      <w:pPr>
+        <w:ind w:left="7047" w:hanging="180"/>
+      </w:pPr>
+    </w:lvl>
+  </w:abstractNum>
+  <w:abstractNum w:abstractNumId="9" w15:restartNumberingAfterBreak="0">
     <w:nsid w:val="353278C5"/>
     <w:multiLevelType w:val="hybridMultilevel"/>
     <w:tmpl w:val="DD48AEAA"/>
@@ -25247,13 +26840,99 @@
       </w:rPr>
     </w:lvl>
   </w:abstractNum>
-  <w:abstractNum w:abstractNumId="4" w15:restartNumberingAfterBreak="0">
+  <w:abstractNum w:abstractNumId="10" w15:restartNumberingAfterBreak="0">
     <w:nsid w:val="3E2556F6"/>
     <w:multiLevelType w:val="multilevel"/>
     <w:tmpl w:val="46685AEE"/>
     <w:numStyleLink w:val="Cmsorok"/>
   </w:abstractNum>
-  <w:abstractNum w:abstractNumId="5" w15:restartNumberingAfterBreak="0">
+  <w:abstractNum w:abstractNumId="11" w15:restartNumberingAfterBreak="0">
+    <w:nsid w:val="403571BF"/>
+    <w:multiLevelType w:val="hybridMultilevel"/>
+    <w:tmpl w:val="F8D25194"/>
+    <w:lvl w:ilvl="0" w:tplc="040E000F">
+      <w:start w:val="1"/>
+      <w:numFmt w:val="decimal"/>
+      <w:lvlText w:val="%1."/>
+      <w:lvlJc w:val="left"/>
+      <w:pPr>
+        <w:ind w:left="720" w:hanging="360"/>
+      </w:pPr>
+    </w:lvl>
+    <w:lvl w:ilvl="1" w:tplc="040E0019" w:tentative="1">
+      <w:start w:val="1"/>
+      <w:numFmt w:val="lowerLetter"/>
+      <w:lvlText w:val="%2."/>
+      <w:lvlJc w:val="left"/>
+      <w:pPr>
+        <w:ind w:left="1440" w:hanging="360"/>
+      </w:pPr>
+    </w:lvl>
+    <w:lvl w:ilvl="2" w:tplc="040E001B" w:tentative="1">
+      <w:start w:val="1"/>
+      <w:numFmt w:val="lowerRoman"/>
+      <w:lvlText w:val="%3."/>
+      <w:lvlJc w:val="right"/>
+      <w:pPr>
+        <w:ind w:left="2160" w:hanging="180"/>
+      </w:pPr>
+    </w:lvl>
+    <w:lvl w:ilvl="3" w:tplc="040E000F" w:tentative="1">
+      <w:start w:val="1"/>
+      <w:numFmt w:val="decimal"/>
+      <w:lvlText w:val="%4."/>
+      <w:lvlJc w:val="left"/>
+      <w:pPr>
+        <w:ind w:left="2880" w:hanging="360"/>
+      </w:pPr>
+    </w:lvl>
+    <w:lvl w:ilvl="4" w:tplc="040E0019" w:tentative="1">
+      <w:start w:val="1"/>
+      <w:numFmt w:val="lowerLetter"/>
+      <w:lvlText w:val="%5."/>
+      <w:lvlJc w:val="left"/>
+      <w:pPr>
+        <w:ind w:left="3600" w:hanging="360"/>
+      </w:pPr>
+    </w:lvl>
+    <w:lvl w:ilvl="5" w:tplc="040E001B" w:tentative="1">
+      <w:start w:val="1"/>
+      <w:numFmt w:val="lowerRoman"/>
+      <w:lvlText w:val="%6."/>
+      <w:lvlJc w:val="right"/>
+      <w:pPr>
+        <w:ind w:left="4320" w:hanging="180"/>
+      </w:pPr>
+    </w:lvl>
+    <w:lvl w:ilvl="6" w:tplc="040E000F" w:tentative="1">
+      <w:start w:val="1"/>
+      <w:numFmt w:val="decimal"/>
+      <w:lvlText w:val="%7."/>
+      <w:lvlJc w:val="left"/>
+      <w:pPr>
+        <w:ind w:left="5040" w:hanging="360"/>
+      </w:pPr>
+    </w:lvl>
+    <w:lvl w:ilvl="7" w:tplc="040E0019" w:tentative="1">
+      <w:start w:val="1"/>
+      <w:numFmt w:val="lowerLetter"/>
+      <w:lvlText w:val="%8."/>
+      <w:lvlJc w:val="left"/>
+      <w:pPr>
+        <w:ind w:left="5760" w:hanging="360"/>
+      </w:pPr>
+    </w:lvl>
+    <w:lvl w:ilvl="8" w:tplc="040E001B" w:tentative="1">
+      <w:start w:val="1"/>
+      <w:numFmt w:val="lowerRoman"/>
+      <w:lvlText w:val="%9."/>
+      <w:lvlJc w:val="right"/>
+      <w:pPr>
+        <w:ind w:left="6480" w:hanging="180"/>
+      </w:pPr>
+    </w:lvl>
+  </w:abstractNum>
+  <w:abstractNum w:abstractNumId="12" w15:restartNumberingAfterBreak="0">
     <w:nsid w:val="42DE12E4"/>
     <w:multiLevelType w:val="hybridMultilevel"/>
     <w:tmpl w:val="EA8A6F1C"/>
@@ -25367,7 +27046,7 @@
       </w:rPr>
     </w:lvl>
   </w:abstractNum>
-  <w:abstractNum w:abstractNumId="6" w15:restartNumberingAfterBreak="0">
+  <w:abstractNum w:abstractNumId="13" w15:restartNumberingAfterBreak="0">
     <w:nsid w:val="43670F18"/>
     <w:multiLevelType w:val="hybridMultilevel"/>
     <w:tmpl w:val="5C246018"/>
@@ -25480,13 +27159,185 @@
       </w:rPr>
     </w:lvl>
   </w:abstractNum>
-  <w:abstractNum w:abstractNumId="7" w15:restartNumberingAfterBreak="0">
+  <w:abstractNum w:abstractNumId="14" w15:restartNumberingAfterBreak="0">
+    <w:nsid w:val="45C552C9"/>
+    <w:multiLevelType w:val="hybridMultilevel"/>
+    <w:tmpl w:val="61B83976"/>
+    <w:lvl w:ilvl="0" w:tplc="040E000F">
+      <w:start w:val="1"/>
+      <w:numFmt w:val="decimal"/>
+      <w:lvlText w:val="%1."/>
+      <w:lvlJc w:val="left"/>
+      <w:pPr>
+        <w:ind w:left="720" w:hanging="360"/>
+      </w:pPr>
+    </w:lvl>
+    <w:lvl w:ilvl="1" w:tplc="040E0019" w:tentative="1">
+      <w:start w:val="1"/>
+      <w:numFmt w:val="lowerLetter"/>
+      <w:lvlText w:val="%2."/>
+      <w:lvlJc w:val="left"/>
+      <w:pPr>
+        <w:ind w:left="1440" w:hanging="360"/>
+      </w:pPr>
+    </w:lvl>
+    <w:lvl w:ilvl="2" w:tplc="040E001B" w:tentative="1">
+      <w:start w:val="1"/>
+      <w:numFmt w:val="lowerRoman"/>
+      <w:lvlText w:val="%3."/>
+      <w:lvlJc w:val="right"/>
+      <w:pPr>
+        <w:ind w:left="2160" w:hanging="180"/>
+      </w:pPr>
+    </w:lvl>
+    <w:lvl w:ilvl="3" w:tplc="040E000F" w:tentative="1">
+      <w:start w:val="1"/>
+      <w:numFmt w:val="decimal"/>
+      <w:lvlText w:val="%4."/>
+      <w:lvlJc w:val="left"/>
+      <w:pPr>
+        <w:ind w:left="2880" w:hanging="360"/>
+      </w:pPr>
+    </w:lvl>
+    <w:lvl w:ilvl="4" w:tplc="040E0019" w:tentative="1">
+      <w:start w:val="1"/>
+      <w:numFmt w:val="lowerLetter"/>
+      <w:lvlText w:val="%5."/>
+      <w:lvlJc w:val="left"/>
+      <w:pPr>
+        <w:ind w:left="3600" w:hanging="360"/>
+      </w:pPr>
+    </w:lvl>
+    <w:lvl w:ilvl="5" w:tplc="040E001B" w:tentative="1">
+      <w:start w:val="1"/>
+      <w:numFmt w:val="lowerRoman"/>
+      <w:lvlText w:val="%6."/>
+      <w:lvlJc w:val="right"/>
+      <w:pPr>
+        <w:ind w:left="4320" w:hanging="180"/>
+      </w:pPr>
+    </w:lvl>
+    <w:lvl w:ilvl="6" w:tplc="040E000F" w:tentative="1">
+      <w:start w:val="1"/>
+      <w:numFmt w:val="decimal"/>
+      <w:lvlText w:val="%7."/>
+      <w:lvlJc w:val="left"/>
+      <w:pPr>
+        <w:ind w:left="5040" w:hanging="360"/>
+      </w:pPr>
+    </w:lvl>
+    <w:lvl w:ilvl="7" w:tplc="040E0019" w:tentative="1">
+      <w:start w:val="1"/>
+      <w:numFmt w:val="lowerLetter"/>
+      <w:lvlText w:val="%8."/>
+      <w:lvlJc w:val="left"/>
+      <w:pPr>
+        <w:ind w:left="5760" w:hanging="360"/>
+      </w:pPr>
+    </w:lvl>
+    <w:lvl w:ilvl="8" w:tplc="040E001B" w:tentative="1">
+      <w:start w:val="1"/>
+      <w:numFmt w:val="lowerRoman"/>
+      <w:lvlText w:val="%9."/>
+      <w:lvlJc w:val="right"/>
+      <w:pPr>
+        <w:ind w:left="6480" w:hanging="180"/>
+      </w:pPr>
+    </w:lvl>
+  </w:abstractNum>
+  <w:abstractNum w:abstractNumId="15" w15:restartNumberingAfterBreak="0">
     <w:nsid w:val="4E0009B7"/>
     <w:multiLevelType w:val="multilevel"/>
     <w:tmpl w:val="46685AEE"/>
     <w:numStyleLink w:val="Cmsorok"/>
   </w:abstractNum>
-  <w:abstractNum w:abstractNumId="8" w15:restartNumberingAfterBreak="0">
+  <w:abstractNum w:abstractNumId="16" w15:restartNumberingAfterBreak="0">
+    <w:nsid w:val="51D80934"/>
+    <w:multiLevelType w:val="hybridMultilevel"/>
+    <w:tmpl w:val="7F0A47F0"/>
+    <w:lvl w:ilvl="0" w:tplc="040E000F">
+      <w:start w:val="1"/>
+      <w:numFmt w:val="decimal"/>
+      <w:lvlText w:val="%1."/>
+      <w:lvlJc w:val="left"/>
+      <w:pPr>
+        <w:ind w:left="720" w:hanging="360"/>
+      </w:pPr>
+    </w:lvl>
+    <w:lvl w:ilvl="1" w:tplc="040E0019" w:tentative="1">
+      <w:start w:val="1"/>
+      <w:numFmt w:val="lowerLetter"/>
+      <w:lvlText w:val="%2."/>
+      <w:lvlJc w:val="left"/>
+      <w:pPr>
+        <w:ind w:left="1440" w:hanging="360"/>
+      </w:pPr>
+    </w:lvl>
+    <w:lvl w:ilvl="2" w:tplc="040E001B" w:tentative="1">
+      <w:start w:val="1"/>
+      <w:numFmt w:val="lowerRoman"/>
+      <w:lvlText w:val="%3."/>
+      <w:lvlJc w:val="right"/>
+      <w:pPr>
+        <w:ind w:left="2160" w:hanging="180"/>
+      </w:pPr>
+    </w:lvl>
+    <w:lvl w:ilvl="3" w:tplc="040E000F" w:tentative="1">
+      <w:start w:val="1"/>
+      <w:numFmt w:val="decimal"/>
+      <w:lvlText w:val="%4."/>
+      <w:lvlJc w:val="left"/>
+      <w:pPr>
+        <w:ind w:left="2880" w:hanging="360"/>
+      </w:pPr>
+    </w:lvl>
+    <w:lvl w:ilvl="4" w:tplc="040E0019" w:tentative="1">
+      <w:start w:val="1"/>
+      <w:numFmt w:val="lowerLetter"/>
+      <w:lvlText w:val="%5."/>
+      <w:lvlJc w:val="left"/>
+      <w:pPr>
+        <w:ind w:left="3600" w:hanging="360"/>
+      </w:pPr>
+    </w:lvl>
+    <w:lvl w:ilvl="5" w:tplc="040E001B" w:tentative="1">
+      <w:start w:val="1"/>
+      <w:numFmt w:val="lowerRoman"/>
+      <w:lvlText w:val="%6."/>
+      <w:lvlJc w:val="right"/>
+      <w:pPr>
+        <w:ind w:left="4320" w:hanging="180"/>
+      </w:pPr>
+    </w:lvl>
+    <w:lvl w:ilvl="6" w:tplc="040E000F" w:tentative="1">
+      <w:start w:val="1"/>
+      <w:numFmt w:val="decimal"/>
+      <w:lvlText w:val="%7."/>
+      <w:lvlJc w:val="left"/>
+      <w:pPr>
+        <w:ind w:left="5040" w:hanging="360"/>
+      </w:pPr>
+    </w:lvl>
+    <w:lvl w:ilvl="7" w:tplc="040E0019" w:tentative="1">
+      <w:start w:val="1"/>
+      <w:numFmt w:val="lowerLetter"/>
+      <w:lvlText w:val="%8."/>
+      <w:lvlJc w:val="left"/>
+      <w:pPr>
+        <w:ind w:left="5760" w:hanging="360"/>
+      </w:pPr>
+    </w:lvl>
+    <w:lvl w:ilvl="8" w:tplc="040E001B" w:tentative="1">
+      <w:start w:val="1"/>
+      <w:numFmt w:val="lowerRoman"/>
+      <w:lvlText w:val="%9."/>
+      <w:lvlJc w:val="right"/>
+      <w:pPr>
+        <w:ind w:left="6480" w:hanging="180"/>
+      </w:pPr>
+    </w:lvl>
+  </w:abstractNum>
+  <w:abstractNum w:abstractNumId="17" w15:restartNumberingAfterBreak="0">
     <w:nsid w:val="59345BC2"/>
     <w:multiLevelType w:val="hybridMultilevel"/>
     <w:tmpl w:val="B3BA8C64"/>
@@ -25599,7 +27450,93 @@
       </w:rPr>
     </w:lvl>
   </w:abstractNum>
-  <w:abstractNum w:abstractNumId="9" w15:restartNumberingAfterBreak="0">
+  <w:abstractNum w:abstractNumId="18" w15:restartNumberingAfterBreak="0">
+    <w:nsid w:val="5C9B5EB0"/>
+    <w:multiLevelType w:val="hybridMultilevel"/>
+    <w:tmpl w:val="9F9E0EB8"/>
+    <w:lvl w:ilvl="0" w:tplc="040E000F">
+      <w:start w:val="1"/>
+      <w:numFmt w:val="decimal"/>
+      <w:lvlText w:val="%1."/>
+      <w:lvlJc w:val="left"/>
+      <w:pPr>
+        <w:ind w:left="720" w:hanging="360"/>
+      </w:pPr>
+    </w:lvl>
+    <w:lvl w:ilvl="1" w:tplc="040E0019" w:tentative="1">
+      <w:start w:val="1"/>
+      <w:numFmt w:val="lowerLetter"/>
+      <w:lvlText w:val="%2."/>
+      <w:lvlJc w:val="left"/>
+      <w:pPr>
+        <w:ind w:left="1440" w:hanging="360"/>
+      </w:pPr>
+    </w:lvl>
+    <w:lvl w:ilvl="2" w:tplc="040E001B" w:tentative="1">
+      <w:start w:val="1"/>
+      <w:numFmt w:val="lowerRoman"/>
+      <w:lvlText w:val="%3."/>
+      <w:lvlJc w:val="right"/>
+      <w:pPr>
+        <w:ind w:left="2160" w:hanging="180"/>
+      </w:pPr>
+    </w:lvl>
+    <w:lvl w:ilvl="3" w:tplc="040E000F" w:tentative="1">
+      <w:start w:val="1"/>
+      <w:numFmt w:val="decimal"/>
+      <w:lvlText w:val="%4."/>
+      <w:lvlJc w:val="left"/>
+      <w:pPr>
+        <w:ind w:left="2880" w:hanging="360"/>
+      </w:pPr>
+    </w:lvl>
+    <w:lvl w:ilvl="4" w:tplc="040E0019" w:tentative="1">
+      <w:start w:val="1"/>
+      <w:numFmt w:val="lowerLetter"/>
+      <w:lvlText w:val="%5."/>
+      <w:lvlJc w:val="left"/>
+      <w:pPr>
+        <w:ind w:left="3600" w:hanging="360"/>
+      </w:pPr>
+    </w:lvl>
+    <w:lvl w:ilvl="5" w:tplc="040E001B" w:tentative="1">
+      <w:start w:val="1"/>
+      <w:numFmt w:val="lowerRoman"/>
+      <w:lvlText w:val="%6."/>
+      <w:lvlJc w:val="right"/>
+      <w:pPr>
+        <w:ind w:left="4320" w:hanging="180"/>
+      </w:pPr>
+    </w:lvl>
+    <w:lvl w:ilvl="6" w:tplc="040E000F" w:tentative="1">
+      <w:start w:val="1"/>
+      <w:numFmt w:val="decimal"/>
+      <w:lvlText w:val="%7."/>
+      <w:lvlJc w:val="left"/>
+      <w:pPr>
+        <w:ind w:left="5040" w:hanging="360"/>
+      </w:pPr>
+    </w:lvl>
+    <w:lvl w:ilvl="7" w:tplc="040E0019" w:tentative="1">
+      <w:start w:val="1"/>
+      <w:numFmt w:val="lowerLetter"/>
+      <w:lvlText w:val="%8."/>
+      <w:lvlJc w:val="left"/>
+      <w:pPr>
+        <w:ind w:left="5760" w:hanging="360"/>
+      </w:pPr>
+    </w:lvl>
+    <w:lvl w:ilvl="8" w:tplc="040E001B" w:tentative="1">
+      <w:start w:val="1"/>
+      <w:numFmt w:val="lowerRoman"/>
+      <w:lvlText w:val="%9."/>
+      <w:lvlJc w:val="right"/>
+      <w:pPr>
+        <w:ind w:left="6480" w:hanging="180"/>
+      </w:pPr>
+    </w:lvl>
+  </w:abstractNum>
+  <w:abstractNum w:abstractNumId="19" w15:restartNumberingAfterBreak="0">
     <w:nsid w:val="5DAC6A85"/>
     <w:multiLevelType w:val="hybridMultilevel"/>
     <w:tmpl w:val="8FA2CD26"/>
@@ -25712,7 +27649,7 @@
       </w:rPr>
     </w:lvl>
   </w:abstractNum>
-  <w:abstractNum w:abstractNumId="10" w15:restartNumberingAfterBreak="0">
+  <w:abstractNum w:abstractNumId="20" w15:restartNumberingAfterBreak="0">
     <w:nsid w:val="5F3654BE"/>
     <w:multiLevelType w:val="multilevel"/>
     <w:tmpl w:val="46685AEE"/>
@@ -25837,32 +27774,32 @@
       </w:rPr>
     </w:lvl>
   </w:abstractNum>
-  <w:abstractNum w:abstractNumId="11" w15:restartNumberingAfterBreak="0">
+  <w:abstractNum w:abstractNumId="21" w15:restartNumberingAfterBreak="0">
     <w:nsid w:val="6B86515B"/>
     <w:multiLevelType w:val="multilevel"/>
     <w:tmpl w:val="46685AEE"/>
     <w:numStyleLink w:val="Cmsorok"/>
   </w:abstractNum>
   <w:num w:numId="1">
+    <w:abstractNumId w:val="20"/>
+  </w:num>
+  <w:num w:numId="2">
     <w:abstractNumId w:val="10"/>
   </w:num>
-  <w:num w:numId="2">
-    <w:abstractNumId w:val="4"/>
-  </w:num>
   <w:num w:numId="3">
-    <w:abstractNumId w:val="7"/>
+    <w:abstractNumId w:val="15"/>
   </w:num>
   <w:num w:numId="4">
+    <w:abstractNumId w:val="9"/>
+  </w:num>
+  <w:num w:numId="5">
+    <w:abstractNumId w:val="2"/>
+  </w:num>
+  <w:num w:numId="6">
     <w:abstractNumId w:val="3"/>
   </w:num>
-  <w:num w:numId="5">
-    <w:abstractNumId w:val="0"/>
-  </w:num>
-  <w:num w:numId="6">
-    <w:abstractNumId w:val="1"/>
-  </w:num>
   <w:num w:numId="7">
-    <w:abstractNumId w:val="11"/>
+    <w:abstractNumId w:val="21"/>
     <w:lvlOverride w:ilvl="2">
       <w:lvl w:ilvl="2">
         <w:start w:val="1"/>
@@ -25897,19 +27834,49 @@
     </w:lvlOverride>
   </w:num>
   <w:num w:numId="8">
-    <w:abstractNumId w:val="9"/>
+    <w:abstractNumId w:val="19"/>
   </w:num>
   <w:num w:numId="9">
+    <w:abstractNumId w:val="17"/>
+  </w:num>
+  <w:num w:numId="10">
+    <w:abstractNumId w:val="13"/>
+  </w:num>
+  <w:num w:numId="11">
+    <w:abstractNumId w:val="12"/>
+  </w:num>
+  <w:num w:numId="12">
+    <w:abstractNumId w:val="5"/>
+  </w:num>
+  <w:num w:numId="13">
     <w:abstractNumId w:val="8"/>
   </w:num>
-  <w:num w:numId="10">
+  <w:num w:numId="14">
+    <w:abstractNumId w:val="16"/>
+  </w:num>
+  <w:num w:numId="15">
+    <w:abstractNumId w:val="4"/>
+  </w:num>
+  <w:num w:numId="16">
+    <w:abstractNumId w:val="0"/>
+  </w:num>
+  <w:num w:numId="17">
+    <w:abstractNumId w:val="1"/>
+  </w:num>
+  <w:num w:numId="18">
     <w:abstractNumId w:val="6"/>
   </w:num>
-  <w:num w:numId="11">
-    <w:abstractNumId w:val="5"/>
+  <w:num w:numId="19">
+    <w:abstractNumId w:val="14"/>
   </w:num>
-  <w:num w:numId="12">
-    <w:abstractNumId w:val="2"/>
+  <w:num w:numId="20">
+    <w:abstractNumId w:val="18"/>
+  </w:num>
+  <w:num w:numId="21">
+    <w:abstractNumId w:val="11"/>
+  </w:num>
+  <w:num w:numId="22">
+    <w:abstractNumId w:val="7"/>
   </w:num>
 </w:numbering>
 </file>
@@ -26464,6 +28431,7 @@
   <w:style w:type="character" w:default="1" w:styleId="Bekezdsalapbettpusa">
     <w:name w:val="Default Paragraph Font"/>
     <w:uiPriority w:val="1"/>
+    <w:semiHidden/>
     <w:unhideWhenUsed/>
   </w:style>
   <w:style w:type="table" w:default="1" w:styleId="Normltblzat">
@@ -27490,7 +29458,7 @@
 </file>
 
 <file path=customXml/itemProps1.xml><?xml version="1.0" encoding="utf-8"?>
-<ds:datastoreItem xmlns:ds="http://schemas.openxmlformats.org/officeDocument/2006/customXml" ds:itemID="{FCADC1FE-6EA1-4132-A646-0FBA871B9A00}">
+<ds:datastoreItem xmlns:ds="http://schemas.openxmlformats.org/officeDocument/2006/customXml" ds:itemID="{057E618B-4761-49CC-869C-33AB371519E9}">
   <ds:schemaRefs>
     <ds:schemaRef ds:uri="http://schemas.openxmlformats.org/officeDocument/2006/bibliography"/>
   </ds:schemaRefs>

</xml_diff>

<commit_message>
Added isbn to docs + some minor changes to docs
</commit_message>
<xml_diff>
--- a/doc/v2/Dokumentáció.docx
+++ b/doc/v2/Dokumentáció.docx
@@ -813,8 +813,17 @@
         <w:p>
           <w:pPr>
             <w:pStyle w:val="Tartalomjegyzkcmsora"/>
+            <w:rPr>
+              <w:rFonts w:ascii="Times New Roman" w:hAnsi="Times New Roman" w:cs="Times New Roman"/>
+              <w:color w:val="000000" w:themeColor="text1"/>
+            </w:rPr>
           </w:pPr>
           <w:r>
+            <w:rPr>
+              <w:rFonts w:ascii="Times New Roman" w:hAnsi="Times New Roman" w:cs="Times New Roman"/>
+              <w:b/>
+              <w:color w:val="000000" w:themeColor="text1"/>
+            </w:rPr>
             <w:t>Tartalomjegyzék</w:t>
           </w:r>
         </w:p>
@@ -5705,21 +5714,19 @@
       <w:r>
         <w:br w:type="page"/>
       </w:r>
-      <w:bookmarkStart w:id="0" w:name="_GoBack"/>
-      <w:bookmarkEnd w:id="0"/>
     </w:p>
     <w:p>
       <w:pPr>
         <w:pStyle w:val="Cmsor1"/>
       </w:pPr>
-      <w:bookmarkStart w:id="1" w:name="_Toc454909015"/>
-      <w:bookmarkStart w:id="2" w:name="_Toc482364842"/>
+      <w:bookmarkStart w:id="0" w:name="_Toc454909015"/>
+      <w:bookmarkStart w:id="1" w:name="_Toc482364842"/>
       <w:r>
         <w:lastRenderedPageBreak/>
         <w:t>Bevezetés</w:t>
       </w:r>
+      <w:bookmarkEnd w:id="0"/>
       <w:bookmarkEnd w:id="1"/>
-      <w:bookmarkEnd w:id="2"/>
       <w:r>
         <w:t xml:space="preserve"> </w:t>
       </w:r>
@@ -5776,7 +5783,13 @@
         <w:t>Super Meat Boy</w:t>
       </w:r>
       <w:r>
-        <w:t xml:space="preserve"> vagy a Trine sorozat. A hagyományos 2D megoldások óta a játékok nagy fejlődésen mentek keresztül: ma már 3D vagy 2.5D megoldásokkal is találkozhatunk, és a játékmenet is sokféle: míg például Super Meatboy játékmenete viszonylagosan egyszerű, a Salt and Sanctuary egy hatalmas képességfával és sokféle felszereléssel rendelkező oldalnézetű szerepjáték.</w:t>
+        <w:t xml:space="preserve"> vagy a Trine sorozat. A hagyományos 2D megoldások óta a játékok nagy fejlődésen mentek keresztül: ma már 3D vagy 2.5D megoldásokkal is találkozhatunk, és a játékmenet is sokféle: míg például</w:t>
+      </w:r>
+      <w:r>
+        <w:t xml:space="preserve"> a</w:t>
+      </w:r>
+      <w:r>
+        <w:t xml:space="preserve"> Super Meatboy játékmenete viszonylag egyszerű, a Salt and Sanctuary egy hatalmas képességfával és sokféle felszereléssel rendelkező oldalnézetű szerepjáték.</w:t>
       </w:r>
     </w:p>
     <w:p>
@@ -5824,11 +5837,17 @@
         <w:t xml:space="preserve">: bár az okostelefonok rohamos ütemben fejlődnek, az olcsóbb, de még akár a középkategóriás </w:t>
       </w:r>
       <w:r>
-        <w:t xml:space="preserve">készülékek is jóval </w:t>
+        <w:t xml:space="preserve">készülékek is jóval erőforrás szegényebbek a modern PC-knél, így ügyelni kell az erőforrások hatékony </w:t>
       </w:r>
       <w:r>
         <w:lastRenderedPageBreak/>
-        <w:t>erőforrás szegényebbek a modern PC-knél, így ügyelni kell az erőforrások hatékony csomagolására és betöltésére, vagy például a túlzott Garbage Collector használatra.</w:t>
+        <w:t>csomagolására és betöltésére, vagy például a túlzott Garbage Collector használat</w:t>
+      </w:r>
+      <w:r>
+        <w:t xml:space="preserve"> elkerülésére</w:t>
+      </w:r>
+      <w:r>
+        <w:t>.</w:t>
       </w:r>
     </w:p>
     <w:p>
@@ -5860,25 +5879,90 @@
       <w:pPr>
         <w:pStyle w:val="Cmsor1"/>
       </w:pPr>
-      <w:bookmarkStart w:id="3" w:name="_Toc454909016"/>
-      <w:bookmarkStart w:id="4" w:name="_Toc482364843"/>
+      <w:bookmarkStart w:id="2" w:name="_Toc454909016"/>
+      <w:bookmarkStart w:id="3" w:name="_Toc482364843"/>
       <w:r>
         <w:lastRenderedPageBreak/>
         <w:t>Felhasználói dokumentáció</w:t>
       </w:r>
+      <w:bookmarkEnd w:id="2"/>
       <w:bookmarkEnd w:id="3"/>
+      <w:r>
+        <w:t xml:space="preserve"> </w:t>
+      </w:r>
+    </w:p>
+    <w:p>
+      <w:pPr>
+        <w:pStyle w:val="Cmsor2"/>
+      </w:pPr>
+      <w:bookmarkStart w:id="4" w:name="_Toc482364844"/>
+      <w:r>
+        <w:t>A program témája</w:t>
+      </w:r>
       <w:bookmarkEnd w:id="4"/>
-      <w:r>
-        <w:t xml:space="preserve"> </w:t>
+    </w:p>
+    <w:p>
+      <w:pPr>
+        <w:ind w:firstLine="0"/>
+      </w:pPr>
+      <w:r>
+        <w:t>A játék egy - a középkori Európa által inspirált - fantáz</w:t>
+      </w:r>
+      <w:r>
+        <w:t>i</w:t>
+      </w:r>
+      <w:r>
+        <w:t>avilágban a játszódik</w:t>
+      </w:r>
+      <w:r>
+        <w:t xml:space="preserve">, a főhős pedig Ragnar Lothbrok, az izlandi sagák egyik </w:t>
+      </w:r>
+      <w:r>
+        <w:t>fő</w:t>
+      </w:r>
+      <w:r>
+        <w:t>szereplője.</w:t>
+      </w:r>
+      <w:r>
+        <w:t xml:space="preserve"> Ragnar a társaival éppen a frankok földjén fosztogatott, amikor katonák jelentek meg a semmiből, és Ragnar a </w:t>
+      </w:r>
+      <w:r>
+        <w:t>keletkezett zűrzavarban</w:t>
+      </w:r>
+      <w:r>
+        <w:t xml:space="preserve"> elválasztódott bajtársaitól. Így egyedül kell megmene</w:t>
+      </w:r>
+      <w:r>
+        <w:t>k</w:t>
+      </w:r>
+      <w:r>
+        <w:t xml:space="preserve">ülnie, </w:t>
+      </w:r>
+      <w:r>
+        <w:t>úgy, hogy</w:t>
+      </w:r>
+      <w:r>
+        <w:t xml:space="preserve"> közben a szerzett kincsre is ügyelnie kell.</w:t>
+      </w:r>
+    </w:p>
+    <w:p>
+      <w:r>
+        <w:t>Műfaját tekintve</w:t>
+      </w:r>
+      <w:r>
+        <w:t xml:space="preserve"> a program</w:t>
+      </w:r>
+      <w:r>
+        <w:t xml:space="preserve"> 2D, oldalnézetes platform játék, a játékos Ragnart irányítja, és a pálya egyik feléből el kell jutnia a másikba, közben akadályokat átugorva, ellenségeket legyőzve, és ügyelve, hogy minél több kincs megmaradjon.</w:t>
       </w:r>
     </w:p>
     <w:p>
       <w:pPr>
         <w:pStyle w:val="Cmsor2"/>
       </w:pPr>
-      <w:bookmarkStart w:id="5" w:name="_Toc482364844"/>
-      <w:r>
-        <w:t>A program témája</w:t>
+      <w:bookmarkStart w:id="5" w:name="_Toc482364845"/>
+      <w:r>
+        <w:t>Platformok</w:t>
       </w:r>
       <w:bookmarkEnd w:id="5"/>
     </w:p>
@@ -5887,165 +5971,106 @@
         <w:ind w:firstLine="0"/>
       </w:pPr>
       <w:r>
-        <w:t>A játék egy - a középkori Európa által inspirált - fantáz</w:t>
-      </w:r>
-      <w:r>
-        <w:t>i</w:t>
-      </w:r>
-      <w:r>
-        <w:t>avilágban a játszódik</w:t>
-      </w:r>
-      <w:r>
-        <w:t>, a főhős pedig Ragnar Lothbrok, az izlandi sagák egyik szereplője.</w:t>
-      </w:r>
-      <w:r>
-        <w:t xml:space="preserve"> Ragnar a társaival éppen a frankok földjén fosztogatott, amikor katonák jelentek meg a semmiből, és Ragnar a </w:t>
-      </w:r>
-      <w:r>
-        <w:t>keletkezett zűrzavarban</w:t>
-      </w:r>
-      <w:r>
-        <w:t xml:space="preserve"> elválasztódott bajtársaitól. Így egyedül kell megmene</w:t>
-      </w:r>
-      <w:r>
-        <w:t>k</w:t>
-      </w:r>
-      <w:r>
-        <w:t xml:space="preserve">ülnie, </w:t>
-      </w:r>
-      <w:r>
-        <w:t>úgy, hogy</w:t>
-      </w:r>
-      <w:r>
-        <w:t xml:space="preserve"> közben a szerzett kincsre is ügyelnie kell.</w:t>
-      </w:r>
-    </w:p>
-    <w:p>
-      <w:r>
-        <w:t>Műfaját tekintve</w:t>
-      </w:r>
-      <w:r>
-        <w:t xml:space="preserve"> a program</w:t>
-      </w:r>
-      <w:r>
-        <w:t xml:space="preserve"> 2D, oldalnézetes platform játék, a játékos Ragnart irányítja, és a pálya egyik feléből el kell jutnia a másikba, közben akadályokat átugorva, ellenségeket legyőzve, és ügyelve, hogy minél több kincs megmaradjon.</w:t>
+        <w:t>A játék által támogatott platformok: Windows, Linux, macOS személyi számítógépen, Android mobil eszközökön. A minimális ajánlott felbontás 1280 x 720, az ajánlott képarány pedig 16:9.</w:t>
       </w:r>
     </w:p>
     <w:p>
       <w:pPr>
         <w:pStyle w:val="Cmsor2"/>
       </w:pPr>
-      <w:bookmarkStart w:id="6" w:name="_Toc482364845"/>
-      <w:r>
-        <w:t>Platformok</w:t>
+      <w:bookmarkStart w:id="6" w:name="_Toc482364846"/>
+      <w:r>
+        <w:t>PC</w:t>
       </w:r>
       <w:bookmarkEnd w:id="6"/>
     </w:p>
     <w:p>
       <w:pPr>
-        <w:ind w:firstLine="0"/>
-      </w:pPr>
-      <w:r>
-        <w:t>A játék által támogatott platformok: Windows, Linux, macOS személyi számítógépen, Android mobil eszközökön. A minimális ajánlott felbontás 1280 x 720, az ajánlott képarány pedig 16:9.</w:t>
-      </w:r>
-    </w:p>
-    <w:p>
-      <w:pPr>
-        <w:pStyle w:val="Cmsor2"/>
-      </w:pPr>
-      <w:bookmarkStart w:id="7" w:name="_Toc482364846"/>
-      <w:r>
-        <w:t>PC</w:t>
+        <w:pStyle w:val="Cmsor3"/>
+      </w:pPr>
+      <w:bookmarkStart w:id="7" w:name="_Toc482364847"/>
+      <w:r>
+        <w:t>Rendszerkövetelmény</w:t>
       </w:r>
       <w:bookmarkEnd w:id="7"/>
     </w:p>
     <w:p>
       <w:pPr>
+        <w:pStyle w:val="Cmsor4"/>
+      </w:pPr>
+      <w:r>
+        <w:t>Hardver</w:t>
+      </w:r>
+    </w:p>
+    <w:p>
+      <w:pPr>
+        <w:pStyle w:val="MyLista"/>
+      </w:pPr>
+      <w:r>
+        <w:t>OpenGL 4.1-képes videókártya vagy jobb</w:t>
+      </w:r>
+    </w:p>
+    <w:p>
+      <w:pPr>
+        <w:pStyle w:val="MyLista"/>
+      </w:pPr>
+      <w:r>
+        <w:t>Java futtatására képes processzor</w:t>
+      </w:r>
+    </w:p>
+    <w:p>
+      <w:pPr>
+        <w:pStyle w:val="MyLista"/>
+      </w:pPr>
+      <w:r>
+        <w:t>20 MB szabad tárterület</w:t>
+      </w:r>
+    </w:p>
+    <w:p>
+      <w:pPr>
+        <w:pStyle w:val="MyLista"/>
+      </w:pPr>
+      <w:r>
+        <w:t>256 MB szabad RAM</w:t>
+      </w:r>
+    </w:p>
+    <w:p>
+      <w:pPr>
+        <w:pStyle w:val="Cmsor4"/>
+      </w:pPr>
+      <w:r>
+        <w:t>Szoftver</w:t>
+      </w:r>
+    </w:p>
+    <w:p>
+      <w:pPr>
+        <w:pStyle w:val="MyLista"/>
+      </w:pPr>
+      <w:r>
+        <w:t>Java Runtime Environment 8 vagy újabb</w:t>
+      </w:r>
+    </w:p>
+    <w:p>
+      <w:pPr>
+        <w:pStyle w:val="MyLista"/>
+      </w:pPr>
+      <w:r>
+        <w:t>OpenGL 4.1</w:t>
+      </w:r>
+      <w:r>
+        <w:t xml:space="preserve"> vagy újabb</w:t>
+      </w:r>
+    </w:p>
+    <w:p>
+      <w:pPr>
         <w:pStyle w:val="Cmsor3"/>
       </w:pPr>
-      <w:bookmarkStart w:id="8" w:name="_Toc482364847"/>
-      <w:r>
-        <w:t>Rendszerkövetelmény</w:t>
-      </w:r>
-      <w:bookmarkEnd w:id="8"/>
-    </w:p>
-    <w:p>
-      <w:pPr>
-        <w:pStyle w:val="Cmsor4"/>
-      </w:pPr>
-      <w:r>
-        <w:t>Hardver</w:t>
-      </w:r>
-    </w:p>
-    <w:p>
-      <w:pPr>
-        <w:pStyle w:val="MyLista"/>
-      </w:pPr>
-      <w:r>
-        <w:t>OpenGL 4.1-képes videókártya vagy jobb</w:t>
-      </w:r>
-    </w:p>
-    <w:p>
-      <w:pPr>
-        <w:pStyle w:val="MyLista"/>
-      </w:pPr>
-      <w:r>
-        <w:t>Java futtatására képes processzor</w:t>
-      </w:r>
-    </w:p>
-    <w:p>
-      <w:pPr>
-        <w:pStyle w:val="MyLista"/>
-      </w:pPr>
-      <w:r>
-        <w:t>20 MB szabad tárterület</w:t>
-      </w:r>
-    </w:p>
-    <w:p>
-      <w:pPr>
-        <w:pStyle w:val="MyLista"/>
-      </w:pPr>
-      <w:r>
-        <w:t>256 MB szabad RAM</w:t>
-      </w:r>
-    </w:p>
-    <w:p>
-      <w:pPr>
-        <w:pStyle w:val="Cmsor4"/>
-      </w:pPr>
-      <w:r>
-        <w:t>Szoftver</w:t>
-      </w:r>
-    </w:p>
-    <w:p>
-      <w:pPr>
-        <w:pStyle w:val="MyLista"/>
-      </w:pPr>
-      <w:r>
-        <w:t>Java Runtime Environment 8 vagy újabb</w:t>
-      </w:r>
-    </w:p>
-    <w:p>
-      <w:pPr>
-        <w:pStyle w:val="MyLista"/>
-      </w:pPr>
-      <w:r>
-        <w:t>OpenGL 4.1</w:t>
-      </w:r>
-      <w:r>
-        <w:t xml:space="preserve"> vagy újabb</w:t>
-      </w:r>
-    </w:p>
-    <w:p>
-      <w:pPr>
-        <w:pStyle w:val="Cmsor3"/>
-      </w:pPr>
-      <w:bookmarkStart w:id="9" w:name="_Toc482364848"/>
+      <w:bookmarkStart w:id="8" w:name="_Toc482364848"/>
       <w:r>
         <w:lastRenderedPageBreak/>
         <w:t>A program üzembehelyezése</w:t>
       </w:r>
-      <w:bookmarkEnd w:id="9"/>
+      <w:bookmarkEnd w:id="8"/>
     </w:p>
     <w:p>
       <w:pPr>
@@ -6070,125 +6095,125 @@
       <w:pPr>
         <w:pStyle w:val="Cmsor3"/>
       </w:pPr>
-      <w:bookmarkStart w:id="10" w:name="_Toc482364849"/>
+      <w:bookmarkStart w:id="9" w:name="_Toc482364849"/>
       <w:r>
         <w:t>A program futtatása</w:t>
       </w:r>
+      <w:bookmarkEnd w:id="9"/>
+    </w:p>
+    <w:p>
+      <w:pPr>
+        <w:ind w:firstLine="0"/>
+      </w:pPr>
+      <w:r>
+        <w:t>Ha</w:t>
+      </w:r>
+      <w:r>
+        <w:t xml:space="preserve"> telepítve</w:t>
+      </w:r>
+      <w:r>
+        <w:t xml:space="preserve"> van</w:t>
+      </w:r>
+      <w:r>
+        <w:t xml:space="preserve"> a Java a számítógépen, a játék futtatható a Lothbrok.jar fájlra való dupla kattintással, vagy parancssorból a következő parancs kiadásával: java -jar Lothbrok.jar</w:t>
+      </w:r>
+    </w:p>
+    <w:p>
+      <w:pPr>
+        <w:pStyle w:val="Cmsor2"/>
+      </w:pPr>
+      <w:bookmarkStart w:id="10" w:name="_Toc482364850"/>
+      <w:r>
+        <w:t>Android</w:t>
+      </w:r>
       <w:bookmarkEnd w:id="10"/>
     </w:p>
     <w:p>
       <w:pPr>
-        <w:ind w:firstLine="0"/>
-      </w:pPr>
-      <w:r>
-        <w:t>Ha</w:t>
-      </w:r>
-      <w:r>
-        <w:t xml:space="preserve"> telepítve</w:t>
-      </w:r>
-      <w:r>
-        <w:t xml:space="preserve"> van</w:t>
-      </w:r>
-      <w:r>
-        <w:t xml:space="preserve"> a Java a számítógépen, a játék futtatható a Lothbrok.jar fájlra való dupla kattintással, vagy parancssorból a következő parancs kiadásával: java -jar Lothbrok.jar</w:t>
-      </w:r>
-    </w:p>
-    <w:p>
-      <w:pPr>
-        <w:pStyle w:val="Cmsor2"/>
-      </w:pPr>
-      <w:bookmarkStart w:id="11" w:name="_Toc482364850"/>
-      <w:r>
-        <w:t>Android</w:t>
+        <w:pStyle w:val="Cmsor3"/>
+      </w:pPr>
+      <w:bookmarkStart w:id="11" w:name="_Toc482364851"/>
+      <w:r>
+        <w:t>Rendszerkövetelmény</w:t>
       </w:r>
       <w:bookmarkEnd w:id="11"/>
     </w:p>
     <w:p>
       <w:pPr>
+        <w:pStyle w:val="Cmsor4"/>
+      </w:pPr>
+      <w:r>
+        <w:t>Hardver</w:t>
+      </w:r>
+    </w:p>
+    <w:p>
+      <w:pPr>
+        <w:pStyle w:val="MyLista"/>
+      </w:pPr>
+      <w:r>
+        <w:t>OpenGL ES 2.0-képes grafikus gyorsító vagy jobb</w:t>
+      </w:r>
+    </w:p>
+    <w:p>
+      <w:pPr>
+        <w:pStyle w:val="MyLista"/>
+      </w:pPr>
+      <w:r>
+        <w:t>ARM, ARM64, vagy x86/64 processzor</w:t>
+      </w:r>
+    </w:p>
+    <w:p>
+      <w:pPr>
+        <w:pStyle w:val="MyLista"/>
+      </w:pPr>
+      <w:r>
+        <w:t>40 MB szabad tárterület</w:t>
+      </w:r>
+    </w:p>
+    <w:p>
+      <w:pPr>
+        <w:pStyle w:val="MyLista"/>
+      </w:pPr>
+      <w:r>
+        <w:t>256 MB szabad RAM</w:t>
+      </w:r>
+    </w:p>
+    <w:p>
+      <w:pPr>
+        <w:pStyle w:val="Cmsor4"/>
+      </w:pPr>
+      <w:r>
+        <w:t>Szoftver</w:t>
+      </w:r>
+    </w:p>
+    <w:p>
+      <w:pPr>
+        <w:pStyle w:val="MyLista"/>
+      </w:pPr>
+      <w:r>
+        <w:t>Android 4.0.3</w:t>
+      </w:r>
+      <w:r>
+        <w:t xml:space="preserve"> vagy újabb</w:t>
+      </w:r>
+    </w:p>
+    <w:p>
+      <w:pPr>
+        <w:pStyle w:val="MyLista"/>
+      </w:pPr>
+      <w:r>
+        <w:t>OpenGL ES 2.0 vagy jobb</w:t>
+      </w:r>
+    </w:p>
+    <w:p>
+      <w:pPr>
         <w:pStyle w:val="Cmsor3"/>
       </w:pPr>
-      <w:bookmarkStart w:id="12" w:name="_Toc482364851"/>
-      <w:r>
-        <w:t>Rendszerkövetelmény</w:t>
+      <w:bookmarkStart w:id="12" w:name="_Toc482364852"/>
+      <w:r>
+        <w:t>A program üzembehelyezése</w:t>
       </w:r>
       <w:bookmarkEnd w:id="12"/>
-    </w:p>
-    <w:p>
-      <w:pPr>
-        <w:pStyle w:val="Cmsor4"/>
-      </w:pPr>
-      <w:r>
-        <w:t>Hardver</w:t>
-      </w:r>
-    </w:p>
-    <w:p>
-      <w:pPr>
-        <w:pStyle w:val="MyLista"/>
-      </w:pPr>
-      <w:r>
-        <w:t>OpenGL ES 2.0-képes grafikus gyorsító vagy jobb</w:t>
-      </w:r>
-    </w:p>
-    <w:p>
-      <w:pPr>
-        <w:pStyle w:val="MyLista"/>
-      </w:pPr>
-      <w:r>
-        <w:t>ARM, ARM64, vagy x86/64 processzor</w:t>
-      </w:r>
-    </w:p>
-    <w:p>
-      <w:pPr>
-        <w:pStyle w:val="MyLista"/>
-      </w:pPr>
-      <w:r>
-        <w:t>40 MB szabad tárterület</w:t>
-      </w:r>
-    </w:p>
-    <w:p>
-      <w:pPr>
-        <w:pStyle w:val="MyLista"/>
-      </w:pPr>
-      <w:r>
-        <w:t>256 MB szabad RAM</w:t>
-      </w:r>
-    </w:p>
-    <w:p>
-      <w:pPr>
-        <w:pStyle w:val="Cmsor4"/>
-      </w:pPr>
-      <w:r>
-        <w:t>Szoftver</w:t>
-      </w:r>
-    </w:p>
-    <w:p>
-      <w:pPr>
-        <w:pStyle w:val="MyLista"/>
-      </w:pPr>
-      <w:r>
-        <w:t>Android 4.0.3</w:t>
-      </w:r>
-      <w:r>
-        <w:t xml:space="preserve"> vagy újabb</w:t>
-      </w:r>
-    </w:p>
-    <w:p>
-      <w:pPr>
-        <w:pStyle w:val="MyLista"/>
-      </w:pPr>
-      <w:r>
-        <w:t>OpenGL ES 2.0 vagy jobb</w:t>
-      </w:r>
-    </w:p>
-    <w:p>
-      <w:pPr>
-        <w:pStyle w:val="Cmsor3"/>
-      </w:pPr>
-      <w:bookmarkStart w:id="13" w:name="_Toc482364852"/>
-      <w:r>
-        <w:t>A program üzembehelyezése</w:t>
-      </w:r>
-      <w:bookmarkEnd w:id="13"/>
     </w:p>
     <w:p>
       <w:pPr>
@@ -6220,7 +6245,12 @@
       <w:r>
         <w:lastRenderedPageBreak/>
         <w:tab/>
-        <w:t xml:space="preserve">Az átmásolt állomány megjelenítéséhez és futtatásához szükség van egy fájlkezelő alkalmazásra az Android készüléken. Amennyiben nincs ilyen gyárilag telepítve, le kell tölteni egy ilyen alkalmazást, például a következő linken található appot: </w:t>
+        <w:t>Az átmásolt állomány megjelenítéséhez és futtatásához szükség van egy fájlkezelő alkalmazásra az Android készüléken. Amennyiben nincs ilyen gyá</w:t>
+      </w:r>
+      <w:bookmarkStart w:id="13" w:name="_GoBack"/>
+      <w:bookmarkEnd w:id="13"/>
+      <w:r>
+        <w:t xml:space="preserve">rilag telepítve, le kell tölteni egy ilyen alkalmazást, például a következő linken található appot: </w:t>
       </w:r>
       <w:hyperlink r:id="rId11" w:history="1">
         <w:r>
@@ -7643,14 +7673,14 @@
         <w:pStyle w:val="Cmsor1"/>
       </w:pPr>
       <w:bookmarkStart w:id="28" w:name="_Toc454909017"/>
-      <w:bookmarkStart w:id="29" w:name="_Toc454908768"/>
-      <w:bookmarkStart w:id="30" w:name="_Toc482364861"/>
+      <w:bookmarkStart w:id="29" w:name="_Toc482364861"/>
+      <w:bookmarkStart w:id="30" w:name="_Toc454908768"/>
       <w:r>
         <w:lastRenderedPageBreak/>
         <w:t>Fejlesztői dokumentáció</w:t>
       </w:r>
       <w:bookmarkEnd w:id="28"/>
-      <w:bookmarkEnd w:id="30"/>
+      <w:bookmarkEnd w:id="29"/>
     </w:p>
     <w:p>
       <w:pPr>
@@ -9170,7 +9200,7 @@
       <w:bookmarkStart w:id="45" w:name="_Toc454908769"/>
       <w:bookmarkStart w:id="46" w:name="_Toc454909019"/>
       <w:bookmarkStart w:id="47" w:name="_Toc482364871"/>
-      <w:bookmarkEnd w:id="29"/>
+      <w:bookmarkEnd w:id="30"/>
       <w:r>
         <w:t>Projektgenerálás</w:t>
       </w:r>
@@ -20482,10 +20512,7 @@
         </w:numPr>
       </w:pPr>
       <w:r>
-        <w:t xml:space="preserve">A </w:t>
-      </w:r>
-      <w:r>
-        <w:t>jobbra-balra gombokat nyomva tartva</w:t>
+        <w:t>A jobbra-balra gombokat nyomva tartva</w:t>
       </w:r>
       <w:r>
         <w:t xml:space="preserve"> a karakter egyre gyorsabban mozog, jobbra balra, rendre</w:t>
@@ -20651,13 +20678,7 @@
         </w:numPr>
       </w:pPr>
       <w:r>
-        <w:t xml:space="preserve">A játékos gyorsulva </w:t>
-      </w:r>
-      <w:r>
-        <w:t>(maximum sebesség eléréséig)</w:t>
-      </w:r>
-      <w:r>
-        <w:t xml:space="preserve"> esik, ha nincs a lába alatt platform.</w:t>
+        <w:t>A játékos gyorsulva (maximum sebesség eléréséig) esik, ha nincs a lába alatt platform.</w:t>
       </w:r>
     </w:p>
     <w:p>
@@ -20717,19 +20738,7 @@
         </w:numPr>
       </w:pPr>
       <w:r>
-        <w:t xml:space="preserve">Ha az ellenfél akadállyal találkozik (platform vagy szakadék) </w:t>
-      </w:r>
-      <w:r>
-        <w:t>miközben a játékost követi</w:t>
-      </w:r>
-      <w:r>
-        <w:t xml:space="preserve">, </w:t>
-      </w:r>
-      <w:r>
-        <w:t>egy helyben áll</w:t>
-      </w:r>
-      <w:r>
-        <w:t>.</w:t>
+        <w:t>Ha az ellenfél akadállyal találkozik (platform vagy szakadék) miközben a játékost követi, egy helyben áll.</w:t>
       </w:r>
     </w:p>
     <w:p>
@@ -20831,16 +20840,7 @@
         </w:numPr>
       </w:pPr>
       <w:r>
-        <w:t xml:space="preserve">A játékos </w:t>
-      </w:r>
-      <w:r>
-        <w:t>ugrás és esés</w:t>
-      </w:r>
-      <w:r>
-        <w:t xml:space="preserve"> közben fix időközönként kincset veszít</w:t>
-      </w:r>
-      <w:r>
-        <w:t>.</w:t>
+        <w:t>A játékos ugrás és esés közben fix időközönként kincset veszít.</w:t>
       </w:r>
     </w:p>
     <w:p>
@@ -20954,10 +20954,7 @@
         <w:pStyle w:val="Cmsor4"/>
       </w:pPr>
       <w:r>
-        <w:t>Játéktér platform-specifikus esetben</w:t>
-      </w:r>
-      <w:r>
-        <w:t>: Android</w:t>
+        <w:t>Játéktér platform-specifikus esetben: Android</w:t>
       </w:r>
     </w:p>
     <w:p>
@@ -21210,10 +21207,7 @@
         <w:t>M</w:t>
       </w:r>
       <w:r>
-        <w:t>ozgás közben a „walking” animációt játsza le</w:t>
-      </w:r>
-      <w:r>
-        <w:t xml:space="preserve">, akkor is, ha ütközik. </w:t>
+        <w:t xml:space="preserve">ozgás közben a „walking” animációt játsza le, akkor is, ha ütközik. </w:t>
       </w:r>
     </w:p>
     <w:p>
@@ -21868,9 +21862,9 @@
         <w:br w:type="page"/>
       </w:r>
     </w:p>
-    <w:bookmarkStart w:id="123" w:name="_Toc482364905" w:displacedByCustomXml="next"/>
+    <w:bookmarkStart w:id="123" w:name="_Toc454909020" w:displacedByCustomXml="next"/>
     <w:bookmarkStart w:id="124" w:name="_Toc454908770" w:displacedByCustomXml="next"/>
-    <w:bookmarkStart w:id="125" w:name="_Toc454909020" w:displacedByCustomXml="next"/>
+    <w:bookmarkStart w:id="125" w:name="_Toc482364905" w:displacedByCustomXml="next"/>
     <w:sdt>
       <w:sdtPr>
         <w:rPr>
@@ -21913,15 +21907,6 @@
                   <w:sz w:val="22"/>
                 </w:rPr>
               </w:pPr>
-              <w:r>
-                <w:fldChar w:fldCharType="begin"/>
-              </w:r>
-              <w:r>
-                <w:instrText>BIBLIOGRAPHY</w:instrText>
-              </w:r>
-              <w:r>
-                <w:fldChar w:fldCharType="separate"/>
-              </w:r>
             </w:p>
             <w:tbl>
               <w:tblPr>
@@ -22305,6 +22290,18 @@
                       </w:rPr>
                       <w:t>A. Oehlke, Learning Libgdx Game Development, Packt Publishing, 2013, p. 388.</w:t>
                     </w:r>
+                    <w:r>
+                      <w:rPr>
+                        <w:noProof/>
+                      </w:rPr>
+                      <w:t xml:space="preserve">, </w:t>
+                    </w:r>
+                    <w:r>
+                      <w:rPr>
+                        <w:noProof/>
+                      </w:rPr>
+                      <w:t>ISBN13 9781782166047</w:t>
+                    </w:r>
                   </w:p>
                 </w:tc>
               </w:tr>
@@ -22350,6 +22347,18 @@
                         <w:noProof/>
                       </w:rPr>
                       <w:t>R. Nystrom, Game Programming Patterns, Genever Benning, 2014, p. 354.</w:t>
+                    </w:r>
+                    <w:r>
+                      <w:rPr>
+                        <w:noProof/>
+                      </w:rPr>
+                      <w:t>, ISBN</w:t>
+                    </w:r>
+                    <w:r>
+                      <w:rPr>
+                        <w:noProof/>
+                      </w:rPr>
+                      <w:t>13 978-0990582908</w:t>
                     </w:r>
                   </w:p>
                 </w:tc>
@@ -22398,6 +22407,30 @@
                       </w:rPr>
                       <w:t>V. L. Sike Sándor, Szoftvertechnológia és UML, ELTE Eötvös Kiadó, 2003, p. 352.</w:t>
                     </w:r>
+                    <w:r>
+                      <w:rPr>
+                        <w:noProof/>
+                      </w:rPr>
+                      <w:t xml:space="preserve">, </w:t>
+                    </w:r>
+                    <w:r>
+                      <w:rPr>
+                        <w:noProof/>
+                      </w:rPr>
+                      <w:t>ISBN</w:t>
+                    </w:r>
+                    <w:r>
+                      <w:rPr>
+                        <w:noProof/>
+                      </w:rPr>
+                      <w:t xml:space="preserve"> </w:t>
+                    </w:r>
+                    <w:r>
+                      <w:rPr>
+                        <w:noProof/>
+                      </w:rPr>
+                      <w:t>9634635873</w:t>
+                    </w:r>
                   </w:p>
                 </w:tc>
               </w:tr>
@@ -22443,6 +22476,18 @@
                         <w:noProof/>
                       </w:rPr>
                       <w:t>N. D. G. Judit, Java 2 útikalauz programozóknak 5.0, ELTE TTK Hallgatói Alapítvány, 2009, p. 1408.</w:t>
+                    </w:r>
+                    <w:r>
+                      <w:rPr>
+                        <w:noProof/>
+                      </w:rPr>
+                      <w:t xml:space="preserve">, </w:t>
+                    </w:r>
+                    <w:r>
+                      <w:rPr>
+                        <w:noProof/>
+                      </w:rPr>
+                      <w:t>ISBN 9789630640923</w:t>
                     </w:r>
                   </w:p>
                 </w:tc>
@@ -22602,13 +22647,6 @@
                   <w:noProof/>
                 </w:rPr>
               </w:pPr>
-              <w:r>
-                <w:rPr>
-                  <w:b/>
-                  <w:bCs/>
-                </w:rPr>
-                <w:fldChar w:fldCharType="end"/>
-              </w:r>
             </w:p>
           </w:sdtContent>
         </w:sdt>
@@ -22714,7 +22752,7 @@
           <w:rPr>
             <w:noProof/>
           </w:rPr>
-          <w:t>3</w:t>
+          <w:t>56</w:t>
         </w:r>
         <w:r>
           <w:fldChar w:fldCharType="end"/>
@@ -26236,7 +26274,7 @@
 </file>
 
 <file path=customXml/itemProps1.xml><?xml version="1.0" encoding="utf-8"?>
-<ds:datastoreItem xmlns:ds="http://schemas.openxmlformats.org/officeDocument/2006/customXml" ds:itemID="{03B9F1B0-2EE8-43AD-84CF-8D899CAC4808}">
+<ds:datastoreItem xmlns:ds="http://schemas.openxmlformats.org/officeDocument/2006/customXml" ds:itemID="{AE4F400E-79FF-408F-9248-4E0BFA867125}">
   <ds:schemaRefs>
     <ds:schemaRef ds:uri="http://schemas.openxmlformats.org/officeDocument/2006/bibliography"/>
   </ds:schemaRefs>

</xml_diff>